<commit_message>
Complete py rainbow and create PDF version
</commit_message>
<xml_diff>
--- a/Starting Pi Python/4 Raspberry Pi Python - Sense HAT Rainbow.docx
+++ b/Starting Pi Python/4 Raspberry Pi Python - Sense HAT Rainbow.docx
@@ -183,7 +183,7 @@
         <w:rPr>
           <w:rStyle w:val="SushiSectionHighlightChar"/>
         </w:rPr>
-        <w:t>smiley</w:t>
+        <w:t>rainbow</w:t>
       </w:r>
       <w:r>
         <w:rPr>
@@ -413,6 +413,7 @@
     <w:p>
       <w:pPr>
         <w:pStyle w:val="SushiNormal"/>
+        <w:jc w:val="center"/>
         <w:rPr>
           <w:rStyle w:val="SushiNormalChar"/>
         </w:rPr>
@@ -429,7 +430,7 @@
         <w:rPr>
           <w:rStyle w:val="SushiSectionNumber"/>
         </w:rPr>
-        <w:t>3</w:t>
+        <w:t>2</w:t>
       </w:r>
       <w:r>
         <w:rPr>
@@ -441,98 +442,7 @@
         <w:rPr>
           <w:rStyle w:val="SushiNormalChar"/>
         </w:rPr>
-        <w:t>The pixels (the LEDs) are arranged in a coordinate system. Numbering begins at the top left corner and counts from 0 (not 1).</w:t>
-      </w:r>
-      <w:r>
-        <w:rPr>
-          <w:rStyle w:val="SushiNormalChar"/>
-        </w:rPr>
-        <w:t xml:space="preserve"> The blue pixel is at coordinates (0, 2), the red pixel is at coordinates (7, 4). </w:t>
-      </w:r>
-    </w:p>
-    <w:p>
-      <w:pPr>
-        <w:pStyle w:val="SushiNormal"/>
-        <w:jc w:val="center"/>
-        <w:rPr>
-          <w:rStyle w:val="SushiNormalChar"/>
-        </w:rPr>
-      </w:pPr>
-      <w:r>
-        <w:rPr>
-          <w:rStyle w:val="SushiNormalChar"/>
-          <w:noProof/>
-          <w:lang w:val="en-IE" w:eastAsia="en-IE"/>
-        </w:rPr>
-        <w:drawing>
-          <wp:inline distT="0" distB="0" distL="0" distR="0">
-            <wp:extent cx="2430000" cy="2386800"/>
-            <wp:effectExtent l="0" t="0" r="0" b="0"/>
-            <wp:docPr id="7" name="Picture 7" descr="C:\Users\Toby\Documents\coderdojodl\Pi Sushi\images\coordinates.png"/>
-            <wp:cNvGraphicFramePr>
-              <a:graphicFrameLocks xmlns:a="http://schemas.openxmlformats.org/drawingml/2006/main" noChangeAspect="1"/>
-            </wp:cNvGraphicFramePr>
-            <a:graphic xmlns:a="http://schemas.openxmlformats.org/drawingml/2006/main">
-              <a:graphicData uri="http://schemas.openxmlformats.org/drawingml/2006/picture">
-                <pic:pic xmlns:pic="http://schemas.openxmlformats.org/drawingml/2006/picture">
-                  <pic:nvPicPr>
-                    <pic:cNvPr id="0" name="Picture 1" descr="C:\Users\Toby\Documents\coderdojodl\Pi Sushi\images\coordinates.png"/>
-                    <pic:cNvPicPr>
-                      <a:picLocks noChangeAspect="1" noChangeArrowheads="1"/>
-                    </pic:cNvPicPr>
-                  </pic:nvPicPr>
-                  <pic:blipFill>
-                    <a:blip r:embed="rId8">
-                      <a:extLst>
-                        <a:ext uri="{28A0092B-C50C-407E-A947-70E740481C1C}">
-                          <a14:useLocalDpi xmlns:a14="http://schemas.microsoft.com/office/drawing/2010/main" val="0"/>
-                        </a:ext>
-                      </a:extLst>
-                    </a:blip>
-                    <a:srcRect/>
-                    <a:stretch>
-                      <a:fillRect/>
-                    </a:stretch>
-                  </pic:blipFill>
-                  <pic:spPr bwMode="auto">
-                    <a:xfrm>
-                      <a:off x="0" y="0"/>
-                      <a:ext cx="2430000" cy="2386800"/>
-                    </a:xfrm>
-                    <a:prstGeom prst="rect">
-                      <a:avLst/>
-                    </a:prstGeom>
-                    <a:noFill/>
-                    <a:ln>
-                      <a:noFill/>
-                    </a:ln>
-                  </pic:spPr>
-                </pic:pic>
-              </a:graphicData>
-            </a:graphic>
-          </wp:inline>
-        </w:drawing>
-      </w:r>
-    </w:p>
-    <w:p>
-      <w:pPr>
-        <w:pStyle w:val="SushiNormal"/>
-        <w:rPr>
-          <w:rStyle w:val="SushiNormalChar"/>
-        </w:rPr>
-      </w:pPr>
-      <w:r>
-        <w:rPr>
-          <w:rStyle w:val="SushiSectionNumber"/>
-        </w:rPr>
-        <w:lastRenderedPageBreak/>
-        <w:t>2</w:t>
-      </w:r>
-      <w:r>
-        <w:rPr>
-          <w:rStyle w:val="SushiNormalChar"/>
-        </w:rPr>
-        <w:t xml:space="preserve"> Add the following code to turn on two blue pixels and eight red pixels. The </w:t>
+        <w:t xml:space="preserve">In smiley.py we previously set the </w:t>
       </w:r>
       <w:proofErr w:type="spellStart"/>
       <w:r>
@@ -546,12 +456,105 @@
         <w:rPr>
           <w:rStyle w:val="SushiNormalChar"/>
         </w:rPr>
+        <w:t xml:space="preserve"> of individual pixels</w:t>
+      </w:r>
+      <w:r>
+        <w:rPr>
+          <w:rStyle w:val="SushiNormalChar"/>
+        </w:rPr>
+        <w:t xml:space="preserve"> using the </w:t>
+      </w:r>
+      <w:proofErr w:type="spellStart"/>
+      <w:r>
+        <w:rPr>
+          <w:rStyle w:val="SushiSectionHighlightChar"/>
+        </w:rPr>
+        <w:t>sense.set_pixel</w:t>
+      </w:r>
+      <w:proofErr w:type="spellEnd"/>
+      <w:r>
+        <w:rPr>
+          <w:rStyle w:val="SushiNormalChar"/>
+        </w:rPr>
+        <w:t xml:space="preserve"> method</w:t>
+      </w:r>
+      <w:r>
+        <w:rPr>
+          <w:rStyle w:val="SushiNormalChar"/>
+        </w:rPr>
+        <w:t>. This is slow and complex</w:t>
+      </w:r>
+      <w:r>
+        <w:rPr>
+          <w:rStyle w:val="SushiNormalChar"/>
+        </w:rPr>
+        <w:t xml:space="preserve"> to do for every single pixel</w:t>
+      </w:r>
+      <w:r>
+        <w:rPr>
+          <w:rStyle w:val="SushiNormalChar"/>
+        </w:rPr>
+        <w:t xml:space="preserve">. Instead we can define some </w:t>
+      </w:r>
+      <w:r>
+        <w:rPr>
+          <w:rStyle w:val="SushiSectionHighlightChar"/>
+        </w:rPr>
+        <w:t>variables</w:t>
+      </w:r>
+      <w:r>
+        <w:rPr>
+          <w:rStyle w:val="SushiNormalChar"/>
+        </w:rPr>
+        <w:t xml:space="preserve"> to make a colour palette. In the code below we define</w:t>
+      </w:r>
+      <w:r>
+        <w:rPr>
+          <w:rStyle w:val="SushiNormalChar"/>
+        </w:rPr>
+        <w:t xml:space="preserve"> variables for</w:t>
+      </w:r>
+      <w:r>
+        <w:rPr>
+          <w:rStyle w:val="SushiNormalChar"/>
+        </w:rPr>
+        <w:t xml:space="preserve"> the seven </w:t>
+      </w:r>
+      <w:proofErr w:type="spellStart"/>
+      <w:r>
+        <w:rPr>
+          <w:rStyle w:val="SushiNormalChar"/>
+        </w:rPr>
+        <w:t>colours</w:t>
+      </w:r>
+      <w:proofErr w:type="spellEnd"/>
+      <w:r>
+        <w:rPr>
+          <w:rStyle w:val="SushiNormalChar"/>
+        </w:rPr>
+        <w:t xml:space="preserve"> of the rainbow</w:t>
+      </w:r>
+      <w:r>
+        <w:rPr>
+          <w:rStyle w:val="SushiNormalChar"/>
+        </w:rPr>
+        <w:t xml:space="preserve">. The </w:t>
+      </w:r>
+      <w:proofErr w:type="spellStart"/>
+      <w:r>
+        <w:rPr>
+          <w:rStyle w:val="SushiNormalChar"/>
+        </w:rPr>
+        <w:t>colours</w:t>
+      </w:r>
+      <w:proofErr w:type="spellEnd"/>
+      <w:r>
+        <w:rPr>
+          <w:rStyle w:val="SushiNormalChar"/>
+        </w:rPr>
         <w:t xml:space="preserve"> are set using </w:t>
       </w:r>
       <w:r>
-        <w:rPr>
-          <w:rStyle w:val="SushiSectionHighlightChar"/>
-        </w:rPr>
         <w:t>RGB</w:t>
       </w:r>
       <w:r>
@@ -606,22 +609,20 @@
                 <w:color w:val="AEAAAA" w:themeColor="background2" w:themeShade="BF"/>
               </w:rPr>
             </w:pPr>
-            <w:proofErr w:type="spellStart"/>
             <w:r>
               <w:rPr>
                 <w:rStyle w:val="SushiNormalChar"/>
                 <w:rFonts w:ascii="Consolas" w:hAnsi="Consolas" w:cs="Consolas"/>
                 <w:color w:val="auto"/>
               </w:rPr>
-              <w:t>sense</w:t>
-            </w:r>
-            <w:r>
-              <w:rPr>
-                <w:rStyle w:val="SushiNormalChar"/>
-                <w:rFonts w:ascii="Consolas" w:hAnsi="Consolas" w:cs="Consolas"/>
-                <w:color w:val="AEAAAA" w:themeColor="background2" w:themeShade="BF"/>
-              </w:rPr>
-              <w:t>.</w:t>
+              <w:t xml:space="preserve">r </w:t>
+            </w:r>
+            <w:r>
+              <w:rPr>
+                <w:rFonts w:ascii="Consolas" w:hAnsi="Consolas" w:cs="Consolas"/>
+                <w:color w:val="C45911" w:themeColor="accent2" w:themeShade="BF"/>
+              </w:rPr>
+              <w:t>=</w:t>
             </w:r>
             <w:r>
               <w:rPr>
@@ -629,48 +630,31 @@
                 <w:rFonts w:ascii="Consolas" w:hAnsi="Consolas" w:cs="Consolas"/>
                 <w:color w:val="auto"/>
               </w:rPr>
-              <w:t>set_pixel</w:t>
-            </w:r>
-            <w:proofErr w:type="spellEnd"/>
-            <w:r>
-              <w:rPr>
-                <w:rStyle w:val="SushiNormalChar"/>
-                <w:rFonts w:ascii="Consolas" w:hAnsi="Consolas" w:cs="Consolas"/>
-                <w:color w:val="AEAAAA" w:themeColor="background2" w:themeShade="BF"/>
-              </w:rPr>
-              <w:t>(</w:t>
-            </w:r>
-            <w:r>
-              <w:rPr>
-                <w:rStyle w:val="SushiNormalChar"/>
-                <w:rFonts w:ascii="Consolas" w:hAnsi="Consolas" w:cs="Consolas"/>
-                <w:color w:val="990033"/>
-              </w:rPr>
-              <w:t>2</w:t>
-            </w:r>
-            <w:r>
-              <w:rPr>
-                <w:rStyle w:val="SushiNormalChar"/>
-                <w:rFonts w:ascii="Consolas" w:hAnsi="Consolas" w:cs="Consolas"/>
-                <w:color w:val="AEAAAA" w:themeColor="background2" w:themeShade="BF"/>
-              </w:rPr>
-              <w:t xml:space="preserve">, </w:t>
-            </w:r>
-            <w:r>
-              <w:rPr>
-                <w:rStyle w:val="SushiNormalChar"/>
-                <w:rFonts w:ascii="Consolas" w:hAnsi="Consolas" w:cs="Consolas"/>
-                <w:color w:val="990033"/>
-              </w:rPr>
-              <w:t>1</w:t>
-            </w:r>
-            <w:r>
-              <w:rPr>
-                <w:rStyle w:val="SushiNormalChar"/>
-                <w:rFonts w:ascii="Consolas" w:hAnsi="Consolas" w:cs="Consolas"/>
-                <w:color w:val="AEAAAA" w:themeColor="background2" w:themeShade="BF"/>
-              </w:rPr>
-              <w:t>, [</w:t>
+              <w:t xml:space="preserve"> </w:t>
+            </w:r>
+            <w:r>
+              <w:rPr>
+                <w:rStyle w:val="SushiNormalChar"/>
+                <w:rFonts w:ascii="Consolas" w:hAnsi="Consolas" w:cs="Consolas"/>
+                <w:color w:val="AEAAAA" w:themeColor="background2" w:themeShade="BF"/>
+              </w:rPr>
+              <w:t>[</w:t>
+            </w:r>
+            <w:r>
+              <w:rPr>
+                <w:rStyle w:val="SushiNormalChar"/>
+                <w:rFonts w:ascii="Consolas" w:hAnsi="Consolas" w:cs="Consolas"/>
+                <w:color w:val="990033"/>
+              </w:rPr>
+              <w:t>255</w:t>
+            </w:r>
+            <w:r>
+              <w:rPr>
+                <w:rStyle w:val="SushiNormalChar"/>
+                <w:rFonts w:ascii="Consolas" w:hAnsi="Consolas" w:cs="Consolas"/>
+                <w:color w:val="AEAAAA" w:themeColor="background2" w:themeShade="BF"/>
+              </w:rPr>
+              <w:t xml:space="preserve">, </w:t>
             </w:r>
             <w:r>
               <w:rPr>
@@ -702,23 +686,7 @@
                 <w:rFonts w:ascii="Consolas" w:hAnsi="Consolas" w:cs="Consolas"/>
                 <w:color w:val="AEAAAA" w:themeColor="background2" w:themeShade="BF"/>
               </w:rPr>
-              <w:t xml:space="preserve">, </w:t>
-            </w:r>
-            <w:r>
-              <w:rPr>
-                <w:rStyle w:val="SushiNormalChar"/>
-                <w:rFonts w:ascii="Consolas" w:hAnsi="Consolas" w:cs="Consolas"/>
-                <w:color w:val="990033"/>
-              </w:rPr>
-              <w:t>255</w:t>
-            </w:r>
-            <w:r>
-              <w:rPr>
-                <w:rStyle w:val="SushiNormalChar"/>
-                <w:rFonts w:ascii="Consolas" w:hAnsi="Consolas" w:cs="Consolas"/>
-                <w:color w:val="AEAAAA" w:themeColor="background2" w:themeShade="BF"/>
-              </w:rPr>
-              <w:t>])</w:t>
+              <w:t>]</w:t>
             </w:r>
           </w:p>
           <w:p>
@@ -732,22 +700,20 @@
                 <w:color w:val="AEAAAA" w:themeColor="background2" w:themeShade="BF"/>
               </w:rPr>
             </w:pPr>
-            <w:proofErr w:type="spellStart"/>
             <w:r>
               <w:rPr>
                 <w:rStyle w:val="SushiNormalChar"/>
                 <w:rFonts w:ascii="Consolas" w:hAnsi="Consolas" w:cs="Consolas"/>
                 <w:color w:val="auto"/>
               </w:rPr>
-              <w:t>sense</w:t>
-            </w:r>
-            <w:r>
-              <w:rPr>
-                <w:rStyle w:val="SushiNormalChar"/>
-                <w:rFonts w:ascii="Consolas" w:hAnsi="Consolas" w:cs="Consolas"/>
-                <w:color w:val="AEAAAA" w:themeColor="background2" w:themeShade="BF"/>
-              </w:rPr>
-              <w:t>.</w:t>
+              <w:t xml:space="preserve">o </w:t>
+            </w:r>
+            <w:r>
+              <w:rPr>
+                <w:rFonts w:ascii="Consolas" w:hAnsi="Consolas" w:cs="Consolas"/>
+                <w:color w:val="C45911" w:themeColor="accent2" w:themeShade="BF"/>
+              </w:rPr>
+              <w:t>=</w:t>
             </w:r>
             <w:r>
               <w:rPr>
@@ -755,48 +721,47 @@
                 <w:rFonts w:ascii="Consolas" w:hAnsi="Consolas" w:cs="Consolas"/>
                 <w:color w:val="auto"/>
               </w:rPr>
-              <w:t>set_pixel</w:t>
-            </w:r>
-            <w:proofErr w:type="spellEnd"/>
-            <w:r>
-              <w:rPr>
-                <w:rStyle w:val="SushiNormalChar"/>
-                <w:rFonts w:ascii="Consolas" w:hAnsi="Consolas" w:cs="Consolas"/>
-                <w:color w:val="AEAAAA" w:themeColor="background2" w:themeShade="BF"/>
-              </w:rPr>
-              <w:t>(</w:t>
-            </w:r>
-            <w:r>
-              <w:rPr>
-                <w:rStyle w:val="SushiNormalChar"/>
-                <w:rFonts w:ascii="Consolas" w:hAnsi="Consolas" w:cs="Consolas"/>
-                <w:color w:val="990033"/>
-              </w:rPr>
-              <w:t>5</w:t>
-            </w:r>
-            <w:r>
-              <w:rPr>
-                <w:rStyle w:val="SushiNormalChar"/>
-                <w:rFonts w:ascii="Consolas" w:hAnsi="Consolas" w:cs="Consolas"/>
-                <w:color w:val="AEAAAA" w:themeColor="background2" w:themeShade="BF"/>
-              </w:rPr>
-              <w:t xml:space="preserve">, </w:t>
-            </w:r>
-            <w:r>
-              <w:rPr>
-                <w:rStyle w:val="SushiNormalChar"/>
-                <w:rFonts w:ascii="Consolas" w:hAnsi="Consolas" w:cs="Consolas"/>
-                <w:color w:val="990033"/>
-              </w:rPr>
-              <w:t>1</w:t>
-            </w:r>
-            <w:r>
-              <w:rPr>
-                <w:rStyle w:val="SushiNormalChar"/>
-                <w:rFonts w:ascii="Consolas" w:hAnsi="Consolas" w:cs="Consolas"/>
-                <w:color w:val="AEAAAA" w:themeColor="background2" w:themeShade="BF"/>
-              </w:rPr>
-              <w:t>, [</w:t>
+              <w:t xml:space="preserve"> </w:t>
+            </w:r>
+            <w:r>
+              <w:rPr>
+                <w:rStyle w:val="SushiNormalChar"/>
+                <w:rFonts w:ascii="Consolas" w:hAnsi="Consolas" w:cs="Consolas"/>
+                <w:color w:val="AEAAAA" w:themeColor="background2" w:themeShade="BF"/>
+              </w:rPr>
+              <w:t>[</w:t>
+            </w:r>
+            <w:r>
+              <w:rPr>
+                <w:rStyle w:val="SushiNormalChar"/>
+                <w:rFonts w:ascii="Consolas" w:hAnsi="Consolas" w:cs="Consolas"/>
+                <w:color w:val="990033"/>
+              </w:rPr>
+              <w:t>255</w:t>
+            </w:r>
+            <w:r>
+              <w:rPr>
+                <w:rStyle w:val="SushiNormalChar"/>
+                <w:rFonts w:ascii="Consolas" w:hAnsi="Consolas" w:cs="Consolas"/>
+                <w:color w:val="AEAAAA" w:themeColor="background2" w:themeShade="BF"/>
+              </w:rPr>
+              <w:t xml:space="preserve">, </w:t>
+            </w:r>
+            <w:r>
+              <w:rPr>
+                <w:rStyle w:val="SushiNormalChar"/>
+                <w:rFonts w:ascii="Consolas" w:hAnsi="Consolas" w:cs="Consolas"/>
+                <w:color w:val="990033"/>
+              </w:rPr>
+              <w:t>127</w:t>
+            </w:r>
+            <w:r>
+              <w:rPr>
+                <w:rStyle w:val="SushiNormalChar"/>
+                <w:rFonts w:ascii="Consolas" w:hAnsi="Consolas" w:cs="Consolas"/>
+                <w:color w:val="AEAAAA" w:themeColor="background2" w:themeShade="BF"/>
+              </w:rPr>
+              <w:t xml:space="preserve">, </w:t>
             </w:r>
             <w:r>
               <w:rPr>
@@ -812,39 +777,7 @@
                 <w:rFonts w:ascii="Consolas" w:hAnsi="Consolas" w:cs="Consolas"/>
                 <w:color w:val="AEAAAA" w:themeColor="background2" w:themeShade="BF"/>
               </w:rPr>
-              <w:t xml:space="preserve">, </w:t>
-            </w:r>
-            <w:r>
-              <w:rPr>
-                <w:rStyle w:val="SushiNormalChar"/>
-                <w:rFonts w:ascii="Consolas" w:hAnsi="Consolas" w:cs="Consolas"/>
-                <w:color w:val="990033"/>
-              </w:rPr>
-              <w:t>0</w:t>
-            </w:r>
-            <w:r>
-              <w:rPr>
-                <w:rStyle w:val="SushiNormalChar"/>
-                <w:rFonts w:ascii="Consolas" w:hAnsi="Consolas" w:cs="Consolas"/>
-                <w:color w:val="AEAAAA" w:themeColor="background2" w:themeShade="BF"/>
-              </w:rPr>
-              <w:t xml:space="preserve">, </w:t>
-            </w:r>
-            <w:r>
-              <w:rPr>
-                <w:rStyle w:val="SushiNormalChar"/>
-                <w:rFonts w:ascii="Consolas" w:hAnsi="Consolas" w:cs="Consolas"/>
-                <w:color w:val="990033"/>
-              </w:rPr>
-              <w:t>255</w:t>
-            </w:r>
-            <w:r>
-              <w:rPr>
-                <w:rStyle w:val="SushiNormalChar"/>
-                <w:rFonts w:ascii="Consolas" w:hAnsi="Consolas" w:cs="Consolas"/>
-                <w:color w:val="AEAAAA" w:themeColor="background2" w:themeShade="BF"/>
-              </w:rPr>
-              <w:t>])</w:t>
+              <w:t>]</w:t>
             </w:r>
           </w:p>
           <w:p>
@@ -858,22 +791,20 @@
                 <w:color w:val="AEAAAA" w:themeColor="background2" w:themeShade="BF"/>
               </w:rPr>
             </w:pPr>
-            <w:proofErr w:type="spellStart"/>
             <w:r>
               <w:rPr>
                 <w:rStyle w:val="SushiNormalChar"/>
                 <w:rFonts w:ascii="Consolas" w:hAnsi="Consolas" w:cs="Consolas"/>
                 <w:color w:val="auto"/>
               </w:rPr>
-              <w:t>sense</w:t>
-            </w:r>
-            <w:r>
-              <w:rPr>
-                <w:rStyle w:val="SushiNormalChar"/>
-                <w:rFonts w:ascii="Consolas" w:hAnsi="Consolas" w:cs="Consolas"/>
-                <w:color w:val="AEAAAA" w:themeColor="background2" w:themeShade="BF"/>
-              </w:rPr>
-              <w:t>.</w:t>
+              <w:t xml:space="preserve">y </w:t>
+            </w:r>
+            <w:r>
+              <w:rPr>
+                <w:rFonts w:ascii="Consolas" w:hAnsi="Consolas" w:cs="Consolas"/>
+                <w:color w:val="C45911" w:themeColor="accent2" w:themeShade="BF"/>
+              </w:rPr>
+              <w:t>=</w:t>
             </w:r>
             <w:r>
               <w:rPr>
@@ -881,48 +812,15 @@
                 <w:rFonts w:ascii="Consolas" w:hAnsi="Consolas" w:cs="Consolas"/>
                 <w:color w:val="auto"/>
               </w:rPr>
-              <w:t>set_pixel</w:t>
-            </w:r>
-            <w:proofErr w:type="spellEnd"/>
-            <w:r>
-              <w:rPr>
-                <w:rStyle w:val="SushiNormalChar"/>
-                <w:rFonts w:ascii="Consolas" w:hAnsi="Consolas" w:cs="Consolas"/>
-                <w:color w:val="AEAAAA" w:themeColor="background2" w:themeShade="BF"/>
-              </w:rPr>
-              <w:t>(</w:t>
-            </w:r>
-            <w:r>
-              <w:rPr>
-                <w:rStyle w:val="SushiNormalChar"/>
-                <w:rFonts w:ascii="Consolas" w:hAnsi="Consolas" w:cs="Consolas"/>
-                <w:color w:val="990033"/>
-              </w:rPr>
-              <w:t>3</w:t>
-            </w:r>
-            <w:r>
-              <w:rPr>
-                <w:rStyle w:val="SushiNormalChar"/>
-                <w:rFonts w:ascii="Consolas" w:hAnsi="Consolas" w:cs="Consolas"/>
-                <w:color w:val="AEAAAA" w:themeColor="background2" w:themeShade="BF"/>
-              </w:rPr>
-              <w:t xml:space="preserve">, </w:t>
-            </w:r>
-            <w:r>
-              <w:rPr>
-                <w:rStyle w:val="SushiNormalChar"/>
-                <w:rFonts w:ascii="Consolas" w:hAnsi="Consolas" w:cs="Consolas"/>
-                <w:color w:val="990033"/>
-              </w:rPr>
-              <w:t>3</w:t>
-            </w:r>
-            <w:r>
-              <w:rPr>
-                <w:rStyle w:val="SushiNormalChar"/>
-                <w:rFonts w:ascii="Consolas" w:hAnsi="Consolas" w:cs="Consolas"/>
-                <w:color w:val="AEAAAA" w:themeColor="background2" w:themeShade="BF"/>
-              </w:rPr>
-              <w:t>, [</w:t>
+              <w:t xml:space="preserve"> </w:t>
+            </w:r>
+            <w:r>
+              <w:rPr>
+                <w:rStyle w:val="SushiNormalChar"/>
+                <w:rFonts w:ascii="Consolas" w:hAnsi="Consolas" w:cs="Consolas"/>
+                <w:color w:val="AEAAAA" w:themeColor="background2" w:themeShade="BF"/>
+              </w:rPr>
+              <w:t>[</w:t>
             </w:r>
             <w:r>
               <w:rPr>
@@ -946,6 +844,22 @@
                 <w:rFonts w:ascii="Consolas" w:hAnsi="Consolas" w:cs="Consolas"/>
                 <w:color w:val="990033"/>
               </w:rPr>
+              <w:t>255</w:t>
+            </w:r>
+            <w:r>
+              <w:rPr>
+                <w:rStyle w:val="SushiNormalChar"/>
+                <w:rFonts w:ascii="Consolas" w:hAnsi="Consolas" w:cs="Consolas"/>
+                <w:color w:val="AEAAAA" w:themeColor="background2" w:themeShade="BF"/>
+              </w:rPr>
+              <w:t xml:space="preserve">, </w:t>
+            </w:r>
+            <w:r>
+              <w:rPr>
+                <w:rStyle w:val="SushiNormalChar"/>
+                <w:rFonts w:ascii="Consolas" w:hAnsi="Consolas" w:cs="Consolas"/>
+                <w:color w:val="990033"/>
+              </w:rPr>
               <w:t>0</w:t>
             </w:r>
             <w:r>
@@ -954,23 +868,7 @@
                 <w:rFonts w:ascii="Consolas" w:hAnsi="Consolas" w:cs="Consolas"/>
                 <w:color w:val="AEAAAA" w:themeColor="background2" w:themeShade="BF"/>
               </w:rPr>
-              <w:t xml:space="preserve">, </w:t>
-            </w:r>
-            <w:r>
-              <w:rPr>
-                <w:rStyle w:val="SushiNormalChar"/>
-                <w:rFonts w:ascii="Consolas" w:hAnsi="Consolas" w:cs="Consolas"/>
-                <w:color w:val="990033"/>
-              </w:rPr>
-              <w:t>0</w:t>
-            </w:r>
-            <w:r>
-              <w:rPr>
-                <w:rStyle w:val="SushiNormalChar"/>
-                <w:rFonts w:ascii="Consolas" w:hAnsi="Consolas" w:cs="Consolas"/>
-                <w:color w:val="AEAAAA" w:themeColor="background2" w:themeShade="BF"/>
-              </w:rPr>
-              <w:t>])</w:t>
+              <w:t>]</w:t>
             </w:r>
           </w:p>
           <w:p>
@@ -984,22 +882,20 @@
                 <w:color w:val="AEAAAA" w:themeColor="background2" w:themeShade="BF"/>
               </w:rPr>
             </w:pPr>
-            <w:proofErr w:type="spellStart"/>
             <w:r>
               <w:rPr>
                 <w:rStyle w:val="SushiNormalChar"/>
                 <w:rFonts w:ascii="Consolas" w:hAnsi="Consolas" w:cs="Consolas"/>
                 <w:color w:val="auto"/>
               </w:rPr>
-              <w:t>sense</w:t>
-            </w:r>
-            <w:r>
-              <w:rPr>
-                <w:rStyle w:val="SushiNormalChar"/>
-                <w:rFonts w:ascii="Consolas" w:hAnsi="Consolas" w:cs="Consolas"/>
-                <w:color w:val="AEAAAA" w:themeColor="background2" w:themeShade="BF"/>
-              </w:rPr>
-              <w:t>.</w:t>
+              <w:t xml:space="preserve">g </w:t>
+            </w:r>
+            <w:r>
+              <w:rPr>
+                <w:rFonts w:ascii="Consolas" w:hAnsi="Consolas" w:cs="Consolas"/>
+                <w:color w:val="C45911" w:themeColor="accent2" w:themeShade="BF"/>
+              </w:rPr>
+              <w:t>=</w:t>
             </w:r>
             <w:r>
               <w:rPr>
@@ -1007,48 +903,31 @@
                 <w:rFonts w:ascii="Consolas" w:hAnsi="Consolas" w:cs="Consolas"/>
                 <w:color w:val="auto"/>
               </w:rPr>
-              <w:t>set_pixel</w:t>
-            </w:r>
-            <w:proofErr w:type="spellEnd"/>
-            <w:r>
-              <w:rPr>
-                <w:rStyle w:val="SushiNormalChar"/>
-                <w:rFonts w:ascii="Consolas" w:hAnsi="Consolas" w:cs="Consolas"/>
-                <w:color w:val="AEAAAA" w:themeColor="background2" w:themeShade="BF"/>
-              </w:rPr>
-              <w:t>(</w:t>
-            </w:r>
-            <w:r>
-              <w:rPr>
-                <w:rStyle w:val="SushiNormalChar"/>
-                <w:rFonts w:ascii="Consolas" w:hAnsi="Consolas" w:cs="Consolas"/>
-                <w:color w:val="990033"/>
-              </w:rPr>
-              <w:t>4</w:t>
-            </w:r>
-            <w:r>
-              <w:rPr>
-                <w:rStyle w:val="SushiNormalChar"/>
-                <w:rFonts w:ascii="Consolas" w:hAnsi="Consolas" w:cs="Consolas"/>
-                <w:color w:val="AEAAAA" w:themeColor="background2" w:themeShade="BF"/>
-              </w:rPr>
-              <w:t xml:space="preserve">, </w:t>
-            </w:r>
-            <w:r>
-              <w:rPr>
-                <w:rStyle w:val="SushiNormalChar"/>
-                <w:rFonts w:ascii="Consolas" w:hAnsi="Consolas" w:cs="Consolas"/>
-                <w:color w:val="990033"/>
-              </w:rPr>
-              <w:t>3</w:t>
-            </w:r>
-            <w:r>
-              <w:rPr>
-                <w:rStyle w:val="SushiNormalChar"/>
-                <w:rFonts w:ascii="Consolas" w:hAnsi="Consolas" w:cs="Consolas"/>
-                <w:color w:val="AEAAAA" w:themeColor="background2" w:themeShade="BF"/>
-              </w:rPr>
-              <w:t>, [</w:t>
+              <w:t xml:space="preserve"> </w:t>
+            </w:r>
+            <w:r>
+              <w:rPr>
+                <w:rStyle w:val="SushiNormalChar"/>
+                <w:rFonts w:ascii="Consolas" w:hAnsi="Consolas" w:cs="Consolas"/>
+                <w:color w:val="AEAAAA" w:themeColor="background2" w:themeShade="BF"/>
+              </w:rPr>
+              <w:t>[</w:t>
+            </w:r>
+            <w:r>
+              <w:rPr>
+                <w:rStyle w:val="SushiNormalChar"/>
+                <w:rFonts w:ascii="Consolas" w:hAnsi="Consolas" w:cs="Consolas"/>
+                <w:color w:val="990033"/>
+              </w:rPr>
+              <w:t>0</w:t>
+            </w:r>
+            <w:r>
+              <w:rPr>
+                <w:rStyle w:val="SushiNormalChar"/>
+                <w:rFonts w:ascii="Consolas" w:hAnsi="Consolas" w:cs="Consolas"/>
+                <w:color w:val="AEAAAA" w:themeColor="background2" w:themeShade="BF"/>
+              </w:rPr>
+              <w:t xml:space="preserve">, </w:t>
             </w:r>
             <w:r>
               <w:rPr>
@@ -1080,23 +959,7 @@
                 <w:rFonts w:ascii="Consolas" w:hAnsi="Consolas" w:cs="Consolas"/>
                 <w:color w:val="AEAAAA" w:themeColor="background2" w:themeShade="BF"/>
               </w:rPr>
-              <w:t xml:space="preserve">, </w:t>
-            </w:r>
-            <w:r>
-              <w:rPr>
-                <w:rStyle w:val="SushiNormalChar"/>
-                <w:rFonts w:ascii="Consolas" w:hAnsi="Consolas" w:cs="Consolas"/>
-                <w:color w:val="990033"/>
-              </w:rPr>
-              <w:t>0</w:t>
-            </w:r>
-            <w:r>
-              <w:rPr>
-                <w:rStyle w:val="SushiNormalChar"/>
-                <w:rFonts w:ascii="Consolas" w:hAnsi="Consolas" w:cs="Consolas"/>
-                <w:color w:val="AEAAAA" w:themeColor="background2" w:themeShade="BF"/>
-              </w:rPr>
-              <w:t>])</w:t>
+              <w:t>]</w:t>
             </w:r>
           </w:p>
           <w:p>
@@ -1110,22 +973,20 @@
                 <w:color w:val="AEAAAA" w:themeColor="background2" w:themeShade="BF"/>
               </w:rPr>
             </w:pPr>
-            <w:proofErr w:type="spellStart"/>
             <w:r>
               <w:rPr>
                 <w:rStyle w:val="SushiNormalChar"/>
                 <w:rFonts w:ascii="Consolas" w:hAnsi="Consolas" w:cs="Consolas"/>
                 <w:color w:val="auto"/>
               </w:rPr>
-              <w:t>sense</w:t>
-            </w:r>
-            <w:r>
-              <w:rPr>
-                <w:rStyle w:val="SushiNormalChar"/>
-                <w:rFonts w:ascii="Consolas" w:hAnsi="Consolas" w:cs="Consolas"/>
-                <w:color w:val="AEAAAA" w:themeColor="background2" w:themeShade="BF"/>
-              </w:rPr>
-              <w:t>.</w:t>
+              <w:t xml:space="preserve">b </w:t>
+            </w:r>
+            <w:r>
+              <w:rPr>
+                <w:rFonts w:ascii="Consolas" w:hAnsi="Consolas" w:cs="Consolas"/>
+                <w:color w:val="C45911" w:themeColor="accent2" w:themeShade="BF"/>
+              </w:rPr>
+              <w:t>=</w:t>
             </w:r>
             <w:r>
               <w:rPr>
@@ -1133,48 +994,55 @@
                 <w:rFonts w:ascii="Consolas" w:hAnsi="Consolas" w:cs="Consolas"/>
                 <w:color w:val="auto"/>
               </w:rPr>
-              <w:t>set_pixel</w:t>
-            </w:r>
-            <w:proofErr w:type="spellEnd"/>
-            <w:r>
-              <w:rPr>
-                <w:rStyle w:val="SushiNormalChar"/>
-                <w:rFonts w:ascii="Consolas" w:hAnsi="Consolas" w:cs="Consolas"/>
-                <w:color w:val="AEAAAA" w:themeColor="background2" w:themeShade="BF"/>
-              </w:rPr>
-              <w:t>(</w:t>
-            </w:r>
-            <w:r>
-              <w:rPr>
-                <w:rStyle w:val="SushiNormalChar"/>
-                <w:rFonts w:ascii="Consolas" w:hAnsi="Consolas" w:cs="Consolas"/>
-                <w:color w:val="990033"/>
-              </w:rPr>
-              <w:t>1</w:t>
-            </w:r>
-            <w:r>
-              <w:rPr>
-                <w:rStyle w:val="SushiNormalChar"/>
-                <w:rFonts w:ascii="Consolas" w:hAnsi="Consolas" w:cs="Consolas"/>
-                <w:color w:val="AEAAAA" w:themeColor="background2" w:themeShade="BF"/>
-              </w:rPr>
-              <w:t xml:space="preserve">, </w:t>
-            </w:r>
-            <w:r>
-              <w:rPr>
-                <w:rStyle w:val="SushiNormalChar"/>
-                <w:rFonts w:ascii="Consolas" w:hAnsi="Consolas" w:cs="Consolas"/>
-                <w:color w:val="990033"/>
-              </w:rPr>
-              <w:t>6</w:t>
-            </w:r>
-            <w:r>
-              <w:rPr>
-                <w:rStyle w:val="SushiNormalChar"/>
-                <w:rFonts w:ascii="Consolas" w:hAnsi="Consolas" w:cs="Consolas"/>
-                <w:color w:val="AEAAAA" w:themeColor="background2" w:themeShade="BF"/>
-              </w:rPr>
-              <w:t>, [</w:t>
+              <w:t xml:space="preserve"> </w:t>
+            </w:r>
+            <w:r>
+              <w:rPr>
+                <w:rStyle w:val="SushiNormalChar"/>
+                <w:rFonts w:ascii="Consolas" w:hAnsi="Consolas" w:cs="Consolas"/>
+                <w:color w:val="AEAAAA" w:themeColor="background2" w:themeShade="BF"/>
+              </w:rPr>
+              <w:t>[</w:t>
+            </w:r>
+            <w:r>
+              <w:rPr>
+                <w:rStyle w:val="SushiNormalChar"/>
+                <w:rFonts w:ascii="Consolas" w:hAnsi="Consolas" w:cs="Consolas"/>
+                <w:color w:val="990033"/>
+              </w:rPr>
+              <w:t>0</w:t>
+            </w:r>
+            <w:r>
+              <w:rPr>
+                <w:rStyle w:val="SushiNormalChar"/>
+                <w:rFonts w:ascii="Consolas" w:hAnsi="Consolas" w:cs="Consolas"/>
+                <w:color w:val="AEAAAA" w:themeColor="background2" w:themeShade="BF"/>
+              </w:rPr>
+              <w:t xml:space="preserve">, </w:t>
+            </w:r>
+            <w:r>
+              <w:rPr>
+                <w:rStyle w:val="SushiNormalChar"/>
+                <w:rFonts w:ascii="Consolas" w:hAnsi="Consolas" w:cs="Consolas"/>
+                <w:color w:val="990033"/>
+              </w:rPr>
+              <w:t>0</w:t>
+            </w:r>
+            <w:r>
+              <w:rPr>
+                <w:rStyle w:val="SushiNormalChar"/>
+                <w:rFonts w:ascii="Consolas" w:hAnsi="Consolas" w:cs="Consolas"/>
+                <w:color w:val="AEAAAA" w:themeColor="background2" w:themeShade="BF"/>
+              </w:rPr>
+              <w:t>,</w:t>
+            </w:r>
+            <w:r>
+              <w:rPr>
+                <w:rStyle w:val="SushiNormalChar"/>
+                <w:rFonts w:ascii="Consolas" w:hAnsi="Consolas" w:cs="Consolas"/>
+                <w:color w:val="990033"/>
+              </w:rPr>
+              <w:t xml:space="preserve"> </w:t>
             </w:r>
             <w:r>
               <w:rPr>
@@ -1190,39 +1058,7 @@
                 <w:rFonts w:ascii="Consolas" w:hAnsi="Consolas" w:cs="Consolas"/>
                 <w:color w:val="AEAAAA" w:themeColor="background2" w:themeShade="BF"/>
               </w:rPr>
-              <w:t xml:space="preserve">, </w:t>
-            </w:r>
-            <w:r>
-              <w:rPr>
-                <w:rStyle w:val="SushiNormalChar"/>
-                <w:rFonts w:ascii="Consolas" w:hAnsi="Consolas" w:cs="Consolas"/>
-                <w:color w:val="990033"/>
-              </w:rPr>
-              <w:t>0</w:t>
-            </w:r>
-            <w:r>
-              <w:rPr>
-                <w:rStyle w:val="SushiNormalChar"/>
-                <w:rFonts w:ascii="Consolas" w:hAnsi="Consolas" w:cs="Consolas"/>
-                <w:color w:val="AEAAAA" w:themeColor="background2" w:themeShade="BF"/>
-              </w:rPr>
-              <w:t xml:space="preserve">, </w:t>
-            </w:r>
-            <w:r>
-              <w:rPr>
-                <w:rStyle w:val="SushiNormalChar"/>
-                <w:rFonts w:ascii="Consolas" w:hAnsi="Consolas" w:cs="Consolas"/>
-                <w:color w:val="990033"/>
-              </w:rPr>
-              <w:t>0</w:t>
-            </w:r>
-            <w:r>
-              <w:rPr>
-                <w:rStyle w:val="SushiNormalChar"/>
-                <w:rFonts w:ascii="Consolas" w:hAnsi="Consolas" w:cs="Consolas"/>
-                <w:color w:val="AEAAAA" w:themeColor="background2" w:themeShade="BF"/>
-              </w:rPr>
-              <w:t>])</w:t>
+              <w:t>]</w:t>
             </w:r>
           </w:p>
           <w:p>
@@ -1243,48 +1079,47 @@
                 <w:rFonts w:ascii="Consolas" w:hAnsi="Consolas" w:cs="Consolas"/>
                 <w:color w:val="auto"/>
               </w:rPr>
-              <w:t>sense</w:t>
-            </w:r>
-            <w:r>
-              <w:rPr>
-                <w:rStyle w:val="SushiNormalChar"/>
-                <w:rFonts w:ascii="Consolas" w:hAnsi="Consolas" w:cs="Consolas"/>
-                <w:color w:val="AEAAAA" w:themeColor="background2" w:themeShade="BF"/>
-              </w:rPr>
-              <w:t>.</w:t>
-            </w:r>
+              <w:t>i</w:t>
+            </w:r>
+            <w:proofErr w:type="spellEnd"/>
             <w:r>
               <w:rPr>
                 <w:rStyle w:val="SushiNormalChar"/>
                 <w:rFonts w:ascii="Consolas" w:hAnsi="Consolas" w:cs="Consolas"/>
                 <w:color w:val="auto"/>
               </w:rPr>
-              <w:t>set_pixel</w:t>
-            </w:r>
-            <w:proofErr w:type="spellEnd"/>
-            <w:r>
-              <w:rPr>
-                <w:rStyle w:val="SushiNormalChar"/>
-                <w:rFonts w:ascii="Consolas" w:hAnsi="Consolas" w:cs="Consolas"/>
-                <w:color w:val="AEAAAA" w:themeColor="background2" w:themeShade="BF"/>
-              </w:rPr>
-              <w:t>(</w:t>
-            </w:r>
-            <w:r>
-              <w:rPr>
-                <w:rStyle w:val="SushiNormalChar"/>
-                <w:rFonts w:ascii="Consolas" w:hAnsi="Consolas" w:cs="Consolas"/>
-                <w:color w:val="990033"/>
-              </w:rPr>
-              <w:t>2</w:t>
-            </w:r>
-            <w:r>
-              <w:rPr>
-                <w:rStyle w:val="SushiNormalChar"/>
-                <w:rFonts w:ascii="Consolas" w:hAnsi="Consolas" w:cs="Consolas"/>
-                <w:color w:val="AEAAAA" w:themeColor="background2" w:themeShade="BF"/>
-              </w:rPr>
-              <w:t xml:space="preserve">, </w:t>
+              <w:t xml:space="preserve"> </w:t>
+            </w:r>
+            <w:r>
+              <w:rPr>
+                <w:rFonts w:ascii="Consolas" w:hAnsi="Consolas" w:cs="Consolas"/>
+                <w:color w:val="C45911" w:themeColor="accent2" w:themeShade="BF"/>
+              </w:rPr>
+              <w:t>=</w:t>
+            </w:r>
+            <w:r>
+              <w:rPr>
+                <w:rStyle w:val="SushiNormalChar"/>
+                <w:rFonts w:ascii="Consolas" w:hAnsi="Consolas" w:cs="Consolas"/>
+                <w:color w:val="auto"/>
+              </w:rPr>
+              <w:t xml:space="preserve"> </w:t>
+            </w:r>
+            <w:r>
+              <w:rPr>
+                <w:rStyle w:val="SushiNormalChar"/>
+                <w:rFonts w:ascii="Consolas" w:hAnsi="Consolas" w:cs="Consolas"/>
+                <w:color w:val="AEAAAA" w:themeColor="background2" w:themeShade="BF"/>
+              </w:rPr>
+              <w:t>[</w:t>
+            </w:r>
+            <w:r>
+              <w:rPr>
+                <w:rStyle w:val="SushiNormalChar"/>
+                <w:rFonts w:ascii="Consolas" w:hAnsi="Consolas" w:cs="Consolas"/>
+                <w:color w:val="990033"/>
+              </w:rPr>
+              <w:t>7</w:t>
             </w:r>
             <w:r>
               <w:rPr>
@@ -1300,22 +1135,6 @@
                 <w:rFonts w:ascii="Consolas" w:hAnsi="Consolas" w:cs="Consolas"/>
                 <w:color w:val="AEAAAA" w:themeColor="background2" w:themeShade="BF"/>
               </w:rPr>
-              <w:t>, [</w:t>
-            </w:r>
-            <w:r>
-              <w:rPr>
-                <w:rStyle w:val="SushiNormalChar"/>
-                <w:rFonts w:ascii="Consolas" w:hAnsi="Consolas" w:cs="Consolas"/>
-                <w:color w:val="990033"/>
-              </w:rPr>
-              <w:t>255</w:t>
-            </w:r>
-            <w:r>
-              <w:rPr>
-                <w:rStyle w:val="SushiNormalChar"/>
-                <w:rFonts w:ascii="Consolas" w:hAnsi="Consolas" w:cs="Consolas"/>
-                <w:color w:val="AEAAAA" w:themeColor="background2" w:themeShade="BF"/>
-              </w:rPr>
               <w:t xml:space="preserve">, </w:t>
             </w:r>
             <w:r>
@@ -1340,15 +1159,15 @@
                 <w:rFonts w:ascii="Consolas" w:hAnsi="Consolas" w:cs="Consolas"/>
                 <w:color w:val="990033"/>
               </w:rPr>
-              <w:t>0</w:t>
-            </w:r>
-            <w:r>
-              <w:rPr>
-                <w:rStyle w:val="SushiNormalChar"/>
-                <w:rFonts w:ascii="Consolas" w:hAnsi="Consolas" w:cs="Consolas"/>
-                <w:color w:val="AEAAAA" w:themeColor="background2" w:themeShade="BF"/>
-              </w:rPr>
-              <w:t>])</w:t>
+              <w:t>130</w:t>
+            </w:r>
+            <w:r>
+              <w:rPr>
+                <w:rStyle w:val="SushiNormalChar"/>
+                <w:rFonts w:ascii="Consolas" w:hAnsi="Consolas" w:cs="Consolas"/>
+                <w:color w:val="AEAAAA" w:themeColor="background2" w:themeShade="BF"/>
+              </w:rPr>
+              <w:t>]</w:t>
             </w:r>
           </w:p>
           <w:p>
@@ -1362,22 +1181,20 @@
                 <w:color w:val="AEAAAA" w:themeColor="background2" w:themeShade="BF"/>
               </w:rPr>
             </w:pPr>
-            <w:proofErr w:type="spellStart"/>
             <w:r>
               <w:rPr>
                 <w:rStyle w:val="SushiNormalChar"/>
                 <w:rFonts w:ascii="Consolas" w:hAnsi="Consolas" w:cs="Consolas"/>
                 <w:color w:val="auto"/>
               </w:rPr>
-              <w:t>sense</w:t>
-            </w:r>
-            <w:r>
-              <w:rPr>
-                <w:rStyle w:val="SushiNormalChar"/>
-                <w:rFonts w:ascii="Consolas" w:hAnsi="Consolas" w:cs="Consolas"/>
-                <w:color w:val="AEAAAA" w:themeColor="background2" w:themeShade="BF"/>
-              </w:rPr>
-              <w:t>.</w:t>
+              <w:t xml:space="preserve">v </w:t>
+            </w:r>
+            <w:r>
+              <w:rPr>
+                <w:rFonts w:ascii="Consolas" w:hAnsi="Consolas" w:cs="Consolas"/>
+                <w:color w:val="C45911" w:themeColor="accent2" w:themeShade="BF"/>
+              </w:rPr>
+              <w:t>=</w:t>
             </w:r>
             <w:r>
               <w:rPr>
@@ -1385,48 +1202,47 @@
                 <w:rFonts w:ascii="Consolas" w:hAnsi="Consolas" w:cs="Consolas"/>
                 <w:color w:val="auto"/>
               </w:rPr>
-              <w:t>set_pixel</w:t>
-            </w:r>
-            <w:proofErr w:type="spellEnd"/>
-            <w:r>
-              <w:rPr>
-                <w:rStyle w:val="SushiNormalChar"/>
-                <w:rFonts w:ascii="Consolas" w:hAnsi="Consolas" w:cs="Consolas"/>
-                <w:color w:val="AEAAAA" w:themeColor="background2" w:themeShade="BF"/>
-              </w:rPr>
-              <w:t>(</w:t>
-            </w:r>
-            <w:r>
-              <w:rPr>
-                <w:rStyle w:val="SushiNormalChar"/>
-                <w:rFonts w:ascii="Consolas" w:hAnsi="Consolas" w:cs="Consolas"/>
-                <w:color w:val="990033"/>
-              </w:rPr>
-              <w:t>3</w:t>
-            </w:r>
-            <w:r>
-              <w:rPr>
-                <w:rStyle w:val="SushiNormalChar"/>
-                <w:rFonts w:ascii="Consolas" w:hAnsi="Consolas" w:cs="Consolas"/>
-                <w:color w:val="AEAAAA" w:themeColor="background2" w:themeShade="BF"/>
-              </w:rPr>
-              <w:t xml:space="preserve">, </w:t>
-            </w:r>
-            <w:r>
-              <w:rPr>
-                <w:rStyle w:val="SushiNormalChar"/>
-                <w:rFonts w:ascii="Consolas" w:hAnsi="Consolas" w:cs="Consolas"/>
-                <w:color w:val="990033"/>
-              </w:rPr>
-              <w:t>5</w:t>
-            </w:r>
-            <w:r>
-              <w:rPr>
-                <w:rStyle w:val="SushiNormalChar"/>
-                <w:rFonts w:ascii="Consolas" w:hAnsi="Consolas" w:cs="Consolas"/>
-                <w:color w:val="AEAAAA" w:themeColor="background2" w:themeShade="BF"/>
-              </w:rPr>
-              <w:t>, [</w:t>
+              <w:t xml:space="preserve"> </w:t>
+            </w:r>
+            <w:r>
+              <w:rPr>
+                <w:rStyle w:val="SushiNormalChar"/>
+                <w:rFonts w:ascii="Consolas" w:hAnsi="Consolas" w:cs="Consolas"/>
+                <w:color w:val="AEAAAA" w:themeColor="background2" w:themeShade="BF"/>
+              </w:rPr>
+              <w:t>[</w:t>
+            </w:r>
+            <w:r>
+              <w:rPr>
+                <w:rStyle w:val="SushiNormalChar"/>
+                <w:rFonts w:ascii="Consolas" w:hAnsi="Consolas" w:cs="Consolas"/>
+                <w:color w:val="990033"/>
+              </w:rPr>
+              <w:t>159</w:t>
+            </w:r>
+            <w:r>
+              <w:rPr>
+                <w:rStyle w:val="SushiNormalChar"/>
+                <w:rFonts w:ascii="Consolas" w:hAnsi="Consolas" w:cs="Consolas"/>
+                <w:color w:val="AEAAAA" w:themeColor="background2" w:themeShade="BF"/>
+              </w:rPr>
+              <w:t xml:space="preserve">, </w:t>
+            </w:r>
+            <w:r>
+              <w:rPr>
+                <w:rStyle w:val="SushiNormalChar"/>
+                <w:rFonts w:ascii="Consolas" w:hAnsi="Consolas" w:cs="Consolas"/>
+                <w:color w:val="990033"/>
+              </w:rPr>
+              <w:t>0</w:t>
+            </w:r>
+            <w:r>
+              <w:rPr>
+                <w:rStyle w:val="SushiNormalChar"/>
+                <w:rFonts w:ascii="Consolas" w:hAnsi="Consolas" w:cs="Consolas"/>
+                <w:color w:val="AEAAAA" w:themeColor="background2" w:themeShade="BF"/>
+              </w:rPr>
+              <w:t xml:space="preserve">, </w:t>
             </w:r>
             <w:r>
               <w:rPr>
@@ -1442,39 +1258,7 @@
                 <w:rFonts w:ascii="Consolas" w:hAnsi="Consolas" w:cs="Consolas"/>
                 <w:color w:val="AEAAAA" w:themeColor="background2" w:themeShade="BF"/>
               </w:rPr>
-              <w:t xml:space="preserve">, </w:t>
-            </w:r>
-            <w:r>
-              <w:rPr>
-                <w:rStyle w:val="SushiNormalChar"/>
-                <w:rFonts w:ascii="Consolas" w:hAnsi="Consolas" w:cs="Consolas"/>
-                <w:color w:val="990033"/>
-              </w:rPr>
-              <w:t>0</w:t>
-            </w:r>
-            <w:r>
-              <w:rPr>
-                <w:rStyle w:val="SushiNormalChar"/>
-                <w:rFonts w:ascii="Consolas" w:hAnsi="Consolas" w:cs="Consolas"/>
-                <w:color w:val="AEAAAA" w:themeColor="background2" w:themeShade="BF"/>
-              </w:rPr>
-              <w:t xml:space="preserve">, </w:t>
-            </w:r>
-            <w:r>
-              <w:rPr>
-                <w:rStyle w:val="SushiNormalChar"/>
-                <w:rFonts w:ascii="Consolas" w:hAnsi="Consolas" w:cs="Consolas"/>
-                <w:color w:val="990033"/>
-              </w:rPr>
-              <w:t>0</w:t>
-            </w:r>
-            <w:r>
-              <w:rPr>
-                <w:rStyle w:val="SushiNormalChar"/>
-                <w:rFonts w:ascii="Consolas" w:hAnsi="Consolas" w:cs="Consolas"/>
-                <w:color w:val="AEAAAA" w:themeColor="background2" w:themeShade="BF"/>
-              </w:rPr>
-              <w:t>])</w:t>
+              <w:t>]</w:t>
             </w:r>
           </w:p>
           <w:p>
@@ -1488,22 +1272,20 @@
                 <w:color w:val="AEAAAA" w:themeColor="background2" w:themeShade="BF"/>
               </w:rPr>
             </w:pPr>
-            <w:proofErr w:type="spellStart"/>
             <w:r>
               <w:rPr>
                 <w:rStyle w:val="SushiNormalChar"/>
                 <w:rFonts w:ascii="Consolas" w:hAnsi="Consolas" w:cs="Consolas"/>
                 <w:color w:val="auto"/>
               </w:rPr>
-              <w:t>sense</w:t>
-            </w:r>
-            <w:r>
-              <w:rPr>
-                <w:rStyle w:val="SushiNormalChar"/>
-                <w:rFonts w:ascii="Consolas" w:hAnsi="Consolas" w:cs="Consolas"/>
-                <w:color w:val="AEAAAA" w:themeColor="background2" w:themeShade="BF"/>
-              </w:rPr>
-              <w:t>.</w:t>
+              <w:t xml:space="preserve">e </w:t>
+            </w:r>
+            <w:r>
+              <w:rPr>
+                <w:rFonts w:ascii="Consolas" w:hAnsi="Consolas" w:cs="Consolas"/>
+                <w:color w:val="C45911" w:themeColor="accent2" w:themeShade="BF"/>
+              </w:rPr>
+              <w:t>=</w:t>
             </w:r>
             <w:r>
               <w:rPr>
@@ -1511,64 +1293,15 @@
                 <w:rFonts w:ascii="Consolas" w:hAnsi="Consolas" w:cs="Consolas"/>
                 <w:color w:val="auto"/>
               </w:rPr>
-              <w:t>set_pixel</w:t>
-            </w:r>
-            <w:proofErr w:type="spellEnd"/>
-            <w:r>
-              <w:rPr>
-                <w:rStyle w:val="SushiNormalChar"/>
-                <w:rFonts w:ascii="Consolas" w:hAnsi="Consolas" w:cs="Consolas"/>
-                <w:color w:val="AEAAAA" w:themeColor="background2" w:themeShade="BF"/>
-              </w:rPr>
-              <w:t>(</w:t>
-            </w:r>
-            <w:r>
-              <w:rPr>
-                <w:rStyle w:val="SushiNormalChar"/>
-                <w:rFonts w:ascii="Consolas" w:hAnsi="Consolas" w:cs="Consolas"/>
-                <w:color w:val="990033"/>
-              </w:rPr>
-              <w:t>4</w:t>
-            </w:r>
-            <w:r>
-              <w:rPr>
-                <w:rStyle w:val="SushiNormalChar"/>
-                <w:rFonts w:ascii="Consolas" w:hAnsi="Consolas" w:cs="Consolas"/>
-                <w:color w:val="AEAAAA" w:themeColor="background2" w:themeShade="BF"/>
-              </w:rPr>
-              <w:t xml:space="preserve">, </w:t>
-            </w:r>
-            <w:r>
-              <w:rPr>
-                <w:rStyle w:val="SushiNormalChar"/>
-                <w:rFonts w:ascii="Consolas" w:hAnsi="Consolas" w:cs="Consolas"/>
-                <w:color w:val="990033"/>
-              </w:rPr>
-              <w:t>5</w:t>
-            </w:r>
-            <w:r>
-              <w:rPr>
-                <w:rStyle w:val="SushiNormalChar"/>
-                <w:rFonts w:ascii="Consolas" w:hAnsi="Consolas" w:cs="Consolas"/>
-                <w:color w:val="AEAAAA" w:themeColor="background2" w:themeShade="BF"/>
-              </w:rPr>
-              <w:t>, [</w:t>
-            </w:r>
-            <w:r>
-              <w:rPr>
-                <w:rStyle w:val="SushiNormalChar"/>
-                <w:rFonts w:ascii="Consolas" w:hAnsi="Consolas" w:cs="Consolas"/>
-                <w:color w:val="990033"/>
-              </w:rPr>
-              <w:t>255</w:t>
-            </w:r>
-            <w:r>
-              <w:rPr>
-                <w:rStyle w:val="SushiNormalChar"/>
-                <w:rFonts w:ascii="Consolas" w:hAnsi="Consolas" w:cs="Consolas"/>
-                <w:color w:val="AEAAAA" w:themeColor="background2" w:themeShade="BF"/>
-              </w:rPr>
-              <w:t xml:space="preserve">, </w:t>
+              <w:t xml:space="preserve"> </w:t>
+            </w:r>
+            <w:r>
+              <w:rPr>
+                <w:rStyle w:val="SushiNormalChar"/>
+                <w:rFonts w:ascii="Consolas" w:hAnsi="Consolas" w:cs="Consolas"/>
+                <w:color w:val="AEAAAA" w:themeColor="background2" w:themeShade="BF"/>
+              </w:rPr>
+              <w:t>[</w:t>
             </w:r>
             <w:r>
               <w:rPr>
@@ -1600,100 +1333,6 @@
                 <w:rFonts w:ascii="Consolas" w:hAnsi="Consolas" w:cs="Consolas"/>
                 <w:color w:val="AEAAAA" w:themeColor="background2" w:themeShade="BF"/>
               </w:rPr>
-              <w:t>])</w:t>
-            </w:r>
-          </w:p>
-          <w:p>
-            <w:pPr>
-              <w:pStyle w:val="SushiTerminal"/>
-              <w:spacing w:after="0"/>
-              <w:ind w:right="-227"/>
-              <w:rPr>
-                <w:rStyle w:val="SushiNormalChar"/>
-                <w:rFonts w:ascii="Consolas" w:hAnsi="Consolas" w:cs="Consolas"/>
-                <w:color w:val="AEAAAA" w:themeColor="background2" w:themeShade="BF"/>
-              </w:rPr>
-            </w:pPr>
-            <w:proofErr w:type="spellStart"/>
-            <w:r>
-              <w:rPr>
-                <w:rStyle w:val="SushiNormalChar"/>
-                <w:rFonts w:ascii="Consolas" w:hAnsi="Consolas" w:cs="Consolas"/>
-                <w:color w:val="auto"/>
-              </w:rPr>
-              <w:t>sense</w:t>
-            </w:r>
-            <w:r>
-              <w:rPr>
-                <w:rStyle w:val="SushiNormalChar"/>
-                <w:rFonts w:ascii="Consolas" w:hAnsi="Consolas" w:cs="Consolas"/>
-                <w:color w:val="AEAAAA" w:themeColor="background2" w:themeShade="BF"/>
-              </w:rPr>
-              <w:t>.</w:t>
-            </w:r>
-            <w:r>
-              <w:rPr>
-                <w:rStyle w:val="SushiNormalChar"/>
-                <w:rFonts w:ascii="Consolas" w:hAnsi="Consolas" w:cs="Consolas"/>
-                <w:color w:val="auto"/>
-              </w:rPr>
-              <w:t>set_pixel</w:t>
-            </w:r>
-            <w:proofErr w:type="spellEnd"/>
-            <w:r>
-              <w:rPr>
-                <w:rStyle w:val="SushiNormalChar"/>
-                <w:rFonts w:ascii="Consolas" w:hAnsi="Consolas" w:cs="Consolas"/>
-                <w:color w:val="AEAAAA" w:themeColor="background2" w:themeShade="BF"/>
-              </w:rPr>
-              <w:t>(</w:t>
-            </w:r>
-            <w:r>
-              <w:rPr>
-                <w:rStyle w:val="SushiNormalChar"/>
-                <w:rFonts w:ascii="Consolas" w:hAnsi="Consolas" w:cs="Consolas"/>
-                <w:color w:val="990033"/>
-              </w:rPr>
-              <w:t>5</w:t>
-            </w:r>
-            <w:r>
-              <w:rPr>
-                <w:rStyle w:val="SushiNormalChar"/>
-                <w:rFonts w:ascii="Consolas" w:hAnsi="Consolas" w:cs="Consolas"/>
-                <w:color w:val="AEAAAA" w:themeColor="background2" w:themeShade="BF"/>
-              </w:rPr>
-              <w:t xml:space="preserve">, </w:t>
-            </w:r>
-            <w:r>
-              <w:rPr>
-                <w:rStyle w:val="SushiNormalChar"/>
-                <w:rFonts w:ascii="Consolas" w:hAnsi="Consolas" w:cs="Consolas"/>
-                <w:color w:val="990033"/>
-              </w:rPr>
-              <w:t>5</w:t>
-            </w:r>
-            <w:r>
-              <w:rPr>
-                <w:rStyle w:val="SushiNormalChar"/>
-                <w:rFonts w:ascii="Consolas" w:hAnsi="Consolas" w:cs="Consolas"/>
-                <w:color w:val="AEAAAA" w:themeColor="background2" w:themeShade="BF"/>
-              </w:rPr>
-              <w:t>, [</w:t>
-            </w:r>
-            <w:r>
-              <w:rPr>
-                <w:rStyle w:val="SushiNormalChar"/>
-                <w:rFonts w:ascii="Consolas" w:hAnsi="Consolas" w:cs="Consolas"/>
-                <w:color w:val="990033"/>
-              </w:rPr>
-              <w:t>255</w:t>
-            </w:r>
-            <w:r>
-              <w:rPr>
-                <w:rStyle w:val="SushiNormalChar"/>
-                <w:rFonts w:ascii="Consolas" w:hAnsi="Consolas" w:cs="Consolas"/>
-                <w:color w:val="AEAAAA" w:themeColor="background2" w:themeShade="BF"/>
-              </w:rPr>
               <w:t xml:space="preserve">, </w:t>
             </w:r>
             <w:r>
@@ -1710,149 +1349,15 @@
                 <w:rFonts w:ascii="Consolas" w:hAnsi="Consolas" w:cs="Consolas"/>
                 <w:color w:val="AEAAAA" w:themeColor="background2" w:themeShade="BF"/>
               </w:rPr>
-              <w:t xml:space="preserve">, </w:t>
-            </w:r>
-            <w:r>
-              <w:rPr>
-                <w:rStyle w:val="SushiNormalChar"/>
-                <w:rFonts w:ascii="Consolas" w:hAnsi="Consolas" w:cs="Consolas"/>
-                <w:color w:val="990033"/>
-              </w:rPr>
-              <w:t>0</w:t>
-            </w:r>
-            <w:r>
-              <w:rPr>
-                <w:rStyle w:val="SushiNormalChar"/>
-                <w:rFonts w:ascii="Consolas" w:hAnsi="Consolas" w:cs="Consolas"/>
-                <w:color w:val="AEAAAA" w:themeColor="background2" w:themeShade="BF"/>
-              </w:rPr>
-              <w:t>])</w:t>
-            </w:r>
-          </w:p>
-          <w:p>
-            <w:pPr>
-              <w:pStyle w:val="SushiTerminal"/>
-              <w:spacing w:after="0"/>
-              <w:ind w:right="-227"/>
-              <w:rPr>
-                <w:rStyle w:val="SushiNormalChar"/>
-                <w:rFonts w:ascii="Consolas" w:hAnsi="Consolas" w:cs="Consolas"/>
-                <w:color w:val="AEAAAA" w:themeColor="background2" w:themeShade="BF"/>
-              </w:rPr>
-            </w:pPr>
-            <w:proofErr w:type="spellStart"/>
-            <w:r>
-              <w:rPr>
-                <w:rStyle w:val="SushiNormalChar"/>
-                <w:rFonts w:ascii="Consolas" w:hAnsi="Consolas" w:cs="Consolas"/>
-                <w:color w:val="auto"/>
-              </w:rPr>
-              <w:t>sense</w:t>
-            </w:r>
-            <w:r>
-              <w:rPr>
-                <w:rStyle w:val="SushiNormalChar"/>
-                <w:rFonts w:ascii="Consolas" w:hAnsi="Consolas" w:cs="Consolas"/>
-                <w:color w:val="AEAAAA" w:themeColor="background2" w:themeShade="BF"/>
-              </w:rPr>
-              <w:t>.</w:t>
-            </w:r>
-            <w:r>
-              <w:rPr>
-                <w:rStyle w:val="SushiNormalChar"/>
-                <w:rFonts w:ascii="Consolas" w:hAnsi="Consolas" w:cs="Consolas"/>
-                <w:color w:val="auto"/>
-              </w:rPr>
-              <w:t>set_pixel</w:t>
-            </w:r>
-            <w:proofErr w:type="spellEnd"/>
-            <w:r>
-              <w:rPr>
-                <w:rStyle w:val="SushiNormalChar"/>
-                <w:rFonts w:ascii="Consolas" w:hAnsi="Consolas" w:cs="Consolas"/>
-                <w:color w:val="AEAAAA" w:themeColor="background2" w:themeShade="BF"/>
-              </w:rPr>
-              <w:t>(</w:t>
-            </w:r>
-            <w:r>
-              <w:rPr>
-                <w:rStyle w:val="SushiNormalChar"/>
-                <w:rFonts w:ascii="Consolas" w:hAnsi="Consolas" w:cs="Consolas"/>
-                <w:color w:val="990033"/>
-              </w:rPr>
-              <w:t>6</w:t>
-            </w:r>
-            <w:r>
-              <w:rPr>
-                <w:rStyle w:val="SushiNormalChar"/>
-                <w:rFonts w:ascii="Consolas" w:hAnsi="Consolas" w:cs="Consolas"/>
-                <w:color w:val="AEAAAA" w:themeColor="background2" w:themeShade="BF"/>
-              </w:rPr>
-              <w:t xml:space="preserve">, </w:t>
-            </w:r>
-            <w:r>
-              <w:rPr>
-                <w:rStyle w:val="SushiNormalChar"/>
-                <w:rFonts w:ascii="Consolas" w:hAnsi="Consolas" w:cs="Consolas"/>
-                <w:color w:val="990033"/>
-              </w:rPr>
-              <w:t>6</w:t>
-            </w:r>
-            <w:r>
-              <w:rPr>
-                <w:rStyle w:val="SushiNormalChar"/>
-                <w:rFonts w:ascii="Consolas" w:hAnsi="Consolas" w:cs="Consolas"/>
-                <w:color w:val="AEAAAA" w:themeColor="background2" w:themeShade="BF"/>
-              </w:rPr>
-              <w:t>, [</w:t>
-            </w:r>
-            <w:r>
-              <w:rPr>
-                <w:rStyle w:val="SushiNormalChar"/>
-                <w:rFonts w:ascii="Consolas" w:hAnsi="Consolas" w:cs="Consolas"/>
-                <w:color w:val="990033"/>
-              </w:rPr>
-              <w:t>255</w:t>
-            </w:r>
-            <w:r>
-              <w:rPr>
-                <w:rStyle w:val="SushiNormalChar"/>
-                <w:rFonts w:ascii="Consolas" w:hAnsi="Consolas" w:cs="Consolas"/>
-                <w:color w:val="AEAAAA" w:themeColor="background2" w:themeShade="BF"/>
-              </w:rPr>
-              <w:t xml:space="preserve">, </w:t>
-            </w:r>
-            <w:r>
-              <w:rPr>
-                <w:rStyle w:val="SushiNormalChar"/>
-                <w:rFonts w:ascii="Consolas" w:hAnsi="Consolas" w:cs="Consolas"/>
-                <w:color w:val="990033"/>
-              </w:rPr>
-              <w:t>0</w:t>
-            </w:r>
-            <w:r>
-              <w:rPr>
-                <w:rStyle w:val="SushiNormalChar"/>
-                <w:rFonts w:ascii="Consolas" w:hAnsi="Consolas" w:cs="Consolas"/>
-                <w:color w:val="AEAAAA" w:themeColor="background2" w:themeShade="BF"/>
-              </w:rPr>
-              <w:t xml:space="preserve">, </w:t>
-            </w:r>
-            <w:r>
-              <w:rPr>
-                <w:rStyle w:val="SushiNormalChar"/>
-                <w:rFonts w:ascii="Consolas" w:hAnsi="Consolas" w:cs="Consolas"/>
-                <w:color w:val="990033"/>
-              </w:rPr>
-              <w:t>0</w:t>
-            </w:r>
-            <w:r>
-              <w:rPr>
-                <w:rStyle w:val="SushiNormalChar"/>
-                <w:rFonts w:ascii="Consolas" w:hAnsi="Consolas" w:cs="Consolas"/>
-                <w:color w:val="AEAAAA" w:themeColor="background2" w:themeShade="BF"/>
-              </w:rPr>
-              <w:t>])</w:t>
+              <w:t>]</w:t>
+            </w:r>
+            <w:r>
+              <w:rPr>
+                <w:rStyle w:val="SushiNormalChar"/>
+                <w:rFonts w:ascii="Consolas" w:hAnsi="Consolas" w:cs="Consolas"/>
+                <w:color w:val="AEAAAA" w:themeColor="background2" w:themeShade="BF"/>
+              </w:rPr>
+              <w:t xml:space="preserve"> # e stands for empty/black</w:t>
             </w:r>
           </w:p>
         </w:tc>
@@ -1877,6 +1382,7 @@
         <w:rPr>
           <w:rStyle w:val="SushiSectionNumber"/>
         </w:rPr>
+        <w:lastRenderedPageBreak/>
         <w:t>4</w:t>
       </w:r>
       <w:r>
@@ -1889,25 +1395,1459 @@
         <w:rPr>
           <w:rStyle w:val="SushiNormalChar"/>
         </w:rPr>
-        <w:t xml:space="preserve">Back in the python shell window select </w:t>
+        <w:t>You can then describe a matrix by creating 2D list of colour names</w:t>
+      </w:r>
+    </w:p>
+    <w:tbl>
+      <w:tblPr>
+        <w:tblStyle w:val="TableGrid"/>
+        <w:tblW w:w="0" w:type="auto"/>
+        <w:tblBorders>
+          <w:insideH w:val="none" w:sz="0" w:space="0" w:color="auto"/>
+          <w:insideV w:val="none" w:sz="0" w:space="0" w:color="auto"/>
+        </w:tblBorders>
+        <w:shd w:val="clear" w:color="auto" w:fill="FFFFFF" w:themeFill="background1"/>
+        <w:tblCellMar>
+          <w:top w:w="198" w:type="dxa"/>
+          <w:bottom w:w="198" w:type="dxa"/>
+        </w:tblCellMar>
+        <w:tblLook w:val="04A0" w:firstRow="1" w:lastRow="0" w:firstColumn="1" w:lastColumn="0" w:noHBand="0" w:noVBand="1"/>
+      </w:tblPr>
+      <w:tblGrid>
+        <w:gridCol w:w="9016"/>
+      </w:tblGrid>
+      <w:tr>
+        <w:trPr>
+          <w:trHeight w:val="249"/>
+        </w:trPr>
+        <w:tc>
+          <w:tcPr>
+            <w:tcW w:w="9016" w:type="dxa"/>
+            <w:shd w:val="clear" w:color="auto" w:fill="FFFFFF" w:themeFill="background1"/>
+            <w:vAlign w:val="center"/>
+          </w:tcPr>
+          <w:p>
+            <w:pPr>
+              <w:pStyle w:val="SushiTerminal"/>
+              <w:spacing w:after="0"/>
+              <w:ind w:right="-227"/>
+              <w:rPr>
+                <w:rStyle w:val="SushiNormalChar"/>
+                <w:rFonts w:ascii="Consolas" w:hAnsi="Consolas" w:cs="Consolas"/>
+                <w:color w:val="AEAAAA" w:themeColor="background2" w:themeShade="BF"/>
+              </w:rPr>
+            </w:pPr>
+            <w:r>
+              <w:rPr>
+                <w:rStyle w:val="SushiNormalChar"/>
+                <w:rFonts w:ascii="Consolas" w:hAnsi="Consolas" w:cs="Consolas"/>
+                <w:color w:val="auto"/>
+              </w:rPr>
+              <w:t xml:space="preserve">image </w:t>
+            </w:r>
+            <w:r>
+              <w:rPr>
+                <w:rFonts w:ascii="Consolas" w:hAnsi="Consolas" w:cs="Consolas"/>
+                <w:color w:val="C45911" w:themeColor="accent2" w:themeShade="BF"/>
+              </w:rPr>
+              <w:t>=</w:t>
+            </w:r>
+            <w:r>
+              <w:rPr>
+                <w:rStyle w:val="SushiNormalChar"/>
+                <w:rFonts w:ascii="Consolas" w:hAnsi="Consolas" w:cs="Consolas"/>
+                <w:color w:val="auto"/>
+              </w:rPr>
+              <w:t xml:space="preserve"> </w:t>
+            </w:r>
+            <w:r>
+              <w:rPr>
+                <w:rStyle w:val="SushiNormalChar"/>
+                <w:rFonts w:ascii="Consolas" w:hAnsi="Consolas" w:cs="Consolas"/>
+                <w:color w:val="AEAAAA" w:themeColor="background2" w:themeShade="BF"/>
+              </w:rPr>
+              <w:t>[</w:t>
+            </w:r>
+          </w:p>
+          <w:p>
+            <w:pPr>
+              <w:pStyle w:val="SushiTerminal"/>
+              <w:spacing w:after="0"/>
+              <w:ind w:right="-227"/>
+              <w:rPr>
+                <w:rStyle w:val="SushiNormalChar"/>
+                <w:rFonts w:ascii="Consolas" w:hAnsi="Consolas" w:cs="Consolas"/>
+                <w:color w:val="AEAAAA" w:themeColor="background2" w:themeShade="BF"/>
+              </w:rPr>
+            </w:pPr>
+            <w:r>
+              <w:rPr>
+                <w:rStyle w:val="SushiNormalChar"/>
+                <w:rFonts w:ascii="Consolas" w:hAnsi="Consolas" w:cs="Consolas"/>
+                <w:color w:val="990033"/>
+              </w:rPr>
+              <w:t>e</w:t>
+            </w:r>
+            <w:r>
+              <w:rPr>
+                <w:rStyle w:val="SushiNormalChar"/>
+                <w:rFonts w:ascii="Consolas" w:hAnsi="Consolas" w:cs="Consolas"/>
+                <w:color w:val="AEAAAA" w:themeColor="background2" w:themeShade="BF"/>
+              </w:rPr>
+              <w:t xml:space="preserve">, </w:t>
+            </w:r>
+            <w:r>
+              <w:rPr>
+                <w:rStyle w:val="SushiNormalChar"/>
+                <w:rFonts w:ascii="Consolas" w:hAnsi="Consolas" w:cs="Consolas"/>
+                <w:color w:val="990033"/>
+              </w:rPr>
+              <w:t>e</w:t>
+            </w:r>
+            <w:r>
+              <w:rPr>
+                <w:rStyle w:val="SushiNormalChar"/>
+                <w:rFonts w:ascii="Consolas" w:hAnsi="Consolas" w:cs="Consolas"/>
+                <w:color w:val="AEAAAA" w:themeColor="background2" w:themeShade="BF"/>
+              </w:rPr>
+              <w:t xml:space="preserve">, </w:t>
+            </w:r>
+            <w:r>
+              <w:rPr>
+                <w:rStyle w:val="SushiNormalChar"/>
+                <w:rFonts w:ascii="Consolas" w:hAnsi="Consolas" w:cs="Consolas"/>
+                <w:color w:val="990033"/>
+              </w:rPr>
+              <w:t>e</w:t>
+            </w:r>
+            <w:r>
+              <w:rPr>
+                <w:rStyle w:val="SushiNormalChar"/>
+                <w:rFonts w:ascii="Consolas" w:hAnsi="Consolas" w:cs="Consolas"/>
+                <w:color w:val="AEAAAA" w:themeColor="background2" w:themeShade="BF"/>
+              </w:rPr>
+              <w:t xml:space="preserve">, </w:t>
+            </w:r>
+            <w:r>
+              <w:rPr>
+                <w:rStyle w:val="SushiNormalChar"/>
+                <w:rFonts w:ascii="Consolas" w:hAnsi="Consolas" w:cs="Consolas"/>
+                <w:color w:val="990033"/>
+              </w:rPr>
+              <w:t>e</w:t>
+            </w:r>
+            <w:r>
+              <w:rPr>
+                <w:rStyle w:val="SushiNormalChar"/>
+                <w:rFonts w:ascii="Consolas" w:hAnsi="Consolas" w:cs="Consolas"/>
+                <w:color w:val="AEAAAA" w:themeColor="background2" w:themeShade="BF"/>
+              </w:rPr>
+              <w:t xml:space="preserve">, </w:t>
+            </w:r>
+            <w:r>
+              <w:rPr>
+                <w:rStyle w:val="SushiNormalChar"/>
+                <w:rFonts w:ascii="Consolas" w:hAnsi="Consolas" w:cs="Consolas"/>
+                <w:color w:val="990033"/>
+              </w:rPr>
+              <w:t>e</w:t>
+            </w:r>
+            <w:r>
+              <w:rPr>
+                <w:rStyle w:val="SushiNormalChar"/>
+                <w:rFonts w:ascii="Consolas" w:hAnsi="Consolas" w:cs="Consolas"/>
+                <w:color w:val="AEAAAA" w:themeColor="background2" w:themeShade="BF"/>
+              </w:rPr>
+              <w:t xml:space="preserve">, </w:t>
+            </w:r>
+            <w:r>
+              <w:rPr>
+                <w:rStyle w:val="SushiNormalChar"/>
+                <w:rFonts w:ascii="Consolas" w:hAnsi="Consolas" w:cs="Consolas"/>
+                <w:color w:val="990033"/>
+              </w:rPr>
+              <w:t>e</w:t>
+            </w:r>
+            <w:r>
+              <w:rPr>
+                <w:rStyle w:val="SushiNormalChar"/>
+                <w:rFonts w:ascii="Consolas" w:hAnsi="Consolas" w:cs="Consolas"/>
+                <w:color w:val="AEAAAA" w:themeColor="background2" w:themeShade="BF"/>
+              </w:rPr>
+              <w:t xml:space="preserve">, </w:t>
+            </w:r>
+            <w:r>
+              <w:rPr>
+                <w:rStyle w:val="SushiNormalChar"/>
+                <w:rFonts w:ascii="Consolas" w:hAnsi="Consolas" w:cs="Consolas"/>
+                <w:color w:val="990033"/>
+              </w:rPr>
+              <w:t>e</w:t>
+            </w:r>
+            <w:r>
+              <w:rPr>
+                <w:rStyle w:val="SushiNormalChar"/>
+                <w:rFonts w:ascii="Consolas" w:hAnsi="Consolas" w:cs="Consolas"/>
+                <w:color w:val="AEAAAA" w:themeColor="background2" w:themeShade="BF"/>
+              </w:rPr>
+              <w:t xml:space="preserve">, </w:t>
+            </w:r>
+            <w:r>
+              <w:rPr>
+                <w:rStyle w:val="SushiNormalChar"/>
+                <w:rFonts w:ascii="Consolas" w:hAnsi="Consolas" w:cs="Consolas"/>
+                <w:color w:val="990033"/>
+              </w:rPr>
+              <w:t>e</w:t>
+            </w:r>
+            <w:r>
+              <w:rPr>
+                <w:rStyle w:val="SushiNormalChar"/>
+                <w:rFonts w:ascii="Consolas" w:hAnsi="Consolas" w:cs="Consolas"/>
+                <w:color w:val="AEAAAA" w:themeColor="background2" w:themeShade="BF"/>
+              </w:rPr>
+              <w:t>,</w:t>
+            </w:r>
+          </w:p>
+          <w:p>
+            <w:pPr>
+              <w:pStyle w:val="SushiTerminal"/>
+              <w:spacing w:after="0"/>
+              <w:ind w:right="-227"/>
+              <w:rPr>
+                <w:rStyle w:val="SushiNormalChar"/>
+                <w:rFonts w:ascii="Consolas" w:hAnsi="Consolas" w:cs="Consolas"/>
+                <w:color w:val="AEAAAA" w:themeColor="background2" w:themeShade="BF"/>
+              </w:rPr>
+            </w:pPr>
+            <w:r>
+              <w:rPr>
+                <w:rStyle w:val="SushiNormalChar"/>
+                <w:rFonts w:ascii="Consolas" w:hAnsi="Consolas" w:cs="Consolas"/>
+                <w:color w:val="990033"/>
+              </w:rPr>
+              <w:t>r</w:t>
+            </w:r>
+            <w:r>
+              <w:rPr>
+                <w:rStyle w:val="SushiNormalChar"/>
+                <w:rFonts w:ascii="Consolas" w:hAnsi="Consolas" w:cs="Consolas"/>
+                <w:color w:val="AEAAAA" w:themeColor="background2" w:themeShade="BF"/>
+              </w:rPr>
+              <w:t xml:space="preserve">, </w:t>
+            </w:r>
+            <w:r>
+              <w:rPr>
+                <w:rStyle w:val="SushiNormalChar"/>
+                <w:rFonts w:ascii="Consolas" w:hAnsi="Consolas" w:cs="Consolas"/>
+                <w:color w:val="990033"/>
+              </w:rPr>
+              <w:t>r</w:t>
+            </w:r>
+            <w:r>
+              <w:rPr>
+                <w:rStyle w:val="SushiNormalChar"/>
+                <w:rFonts w:ascii="Consolas" w:hAnsi="Consolas" w:cs="Consolas"/>
+                <w:color w:val="AEAAAA" w:themeColor="background2" w:themeShade="BF"/>
+              </w:rPr>
+              <w:t xml:space="preserve">, </w:t>
+            </w:r>
+            <w:r>
+              <w:rPr>
+                <w:rStyle w:val="SushiNormalChar"/>
+                <w:rFonts w:ascii="Consolas" w:hAnsi="Consolas" w:cs="Consolas"/>
+                <w:color w:val="990033"/>
+              </w:rPr>
+              <w:t>r</w:t>
+            </w:r>
+            <w:r>
+              <w:rPr>
+                <w:rStyle w:val="SushiNormalChar"/>
+                <w:rFonts w:ascii="Consolas" w:hAnsi="Consolas" w:cs="Consolas"/>
+                <w:color w:val="AEAAAA" w:themeColor="background2" w:themeShade="BF"/>
+              </w:rPr>
+              <w:t xml:space="preserve">, </w:t>
+            </w:r>
+            <w:r>
+              <w:rPr>
+                <w:rStyle w:val="SushiNormalChar"/>
+                <w:rFonts w:ascii="Consolas" w:hAnsi="Consolas" w:cs="Consolas"/>
+                <w:color w:val="990033"/>
+              </w:rPr>
+              <w:t>r</w:t>
+            </w:r>
+            <w:r>
+              <w:rPr>
+                <w:rStyle w:val="SushiNormalChar"/>
+                <w:rFonts w:ascii="Consolas" w:hAnsi="Consolas" w:cs="Consolas"/>
+                <w:color w:val="AEAAAA" w:themeColor="background2" w:themeShade="BF"/>
+              </w:rPr>
+              <w:t xml:space="preserve">, </w:t>
+            </w:r>
+            <w:r>
+              <w:rPr>
+                <w:rStyle w:val="SushiNormalChar"/>
+                <w:rFonts w:ascii="Consolas" w:hAnsi="Consolas" w:cs="Consolas"/>
+                <w:color w:val="990033"/>
+              </w:rPr>
+              <w:t>r</w:t>
+            </w:r>
+            <w:r>
+              <w:rPr>
+                <w:rStyle w:val="SushiNormalChar"/>
+                <w:rFonts w:ascii="Consolas" w:hAnsi="Consolas" w:cs="Consolas"/>
+                <w:color w:val="AEAAAA" w:themeColor="background2" w:themeShade="BF"/>
+              </w:rPr>
+              <w:t xml:space="preserve">, </w:t>
+            </w:r>
+            <w:r>
+              <w:rPr>
+                <w:rStyle w:val="SushiNormalChar"/>
+                <w:rFonts w:ascii="Consolas" w:hAnsi="Consolas" w:cs="Consolas"/>
+                <w:color w:val="990033"/>
+              </w:rPr>
+              <w:t>r</w:t>
+            </w:r>
+            <w:r>
+              <w:rPr>
+                <w:rStyle w:val="SushiNormalChar"/>
+                <w:rFonts w:ascii="Consolas" w:hAnsi="Consolas" w:cs="Consolas"/>
+                <w:color w:val="AEAAAA" w:themeColor="background2" w:themeShade="BF"/>
+              </w:rPr>
+              <w:t xml:space="preserve">, </w:t>
+            </w:r>
+            <w:r>
+              <w:rPr>
+                <w:rStyle w:val="SushiNormalChar"/>
+                <w:rFonts w:ascii="Consolas" w:hAnsi="Consolas" w:cs="Consolas"/>
+                <w:color w:val="990033"/>
+              </w:rPr>
+              <w:t>r</w:t>
+            </w:r>
+            <w:r>
+              <w:rPr>
+                <w:rStyle w:val="SushiNormalChar"/>
+                <w:rFonts w:ascii="Consolas" w:hAnsi="Consolas" w:cs="Consolas"/>
+                <w:color w:val="AEAAAA" w:themeColor="background2" w:themeShade="BF"/>
+              </w:rPr>
+              <w:t xml:space="preserve">, </w:t>
+            </w:r>
+            <w:r>
+              <w:rPr>
+                <w:rStyle w:val="SushiNormalChar"/>
+                <w:rFonts w:ascii="Consolas" w:hAnsi="Consolas" w:cs="Consolas"/>
+                <w:color w:val="990033"/>
+              </w:rPr>
+              <w:t>r</w:t>
+            </w:r>
+            <w:r>
+              <w:rPr>
+                <w:rStyle w:val="SushiNormalChar"/>
+                <w:rFonts w:ascii="Consolas" w:hAnsi="Consolas" w:cs="Consolas"/>
+                <w:color w:val="AEAAAA" w:themeColor="background2" w:themeShade="BF"/>
+              </w:rPr>
+              <w:t>,</w:t>
+            </w:r>
+          </w:p>
+          <w:p>
+            <w:pPr>
+              <w:pStyle w:val="SushiTerminal"/>
+              <w:spacing w:after="0"/>
+              <w:ind w:right="-227"/>
+              <w:rPr>
+                <w:rStyle w:val="SushiNormalChar"/>
+                <w:rFonts w:ascii="Consolas" w:hAnsi="Consolas" w:cs="Consolas"/>
+                <w:color w:val="AEAAAA" w:themeColor="background2" w:themeShade="BF"/>
+              </w:rPr>
+            </w:pPr>
+            <w:r>
+              <w:rPr>
+                <w:rStyle w:val="SushiNormalChar"/>
+                <w:rFonts w:ascii="Consolas" w:hAnsi="Consolas" w:cs="Consolas"/>
+                <w:color w:val="990033"/>
+              </w:rPr>
+              <w:t>o</w:t>
+            </w:r>
+            <w:r>
+              <w:rPr>
+                <w:rStyle w:val="SushiNormalChar"/>
+                <w:rFonts w:ascii="Consolas" w:hAnsi="Consolas" w:cs="Consolas"/>
+                <w:color w:val="AEAAAA" w:themeColor="background2" w:themeShade="BF"/>
+              </w:rPr>
+              <w:t xml:space="preserve">, </w:t>
+            </w:r>
+            <w:r>
+              <w:rPr>
+                <w:rStyle w:val="SushiNormalChar"/>
+                <w:rFonts w:ascii="Consolas" w:hAnsi="Consolas" w:cs="Consolas"/>
+                <w:color w:val="990033"/>
+              </w:rPr>
+              <w:t>o</w:t>
+            </w:r>
+            <w:r>
+              <w:rPr>
+                <w:rStyle w:val="SushiNormalChar"/>
+                <w:rFonts w:ascii="Consolas" w:hAnsi="Consolas" w:cs="Consolas"/>
+                <w:color w:val="AEAAAA" w:themeColor="background2" w:themeShade="BF"/>
+              </w:rPr>
+              <w:t xml:space="preserve">, </w:t>
+            </w:r>
+            <w:r>
+              <w:rPr>
+                <w:rStyle w:val="SushiNormalChar"/>
+                <w:rFonts w:ascii="Consolas" w:hAnsi="Consolas" w:cs="Consolas"/>
+                <w:color w:val="990033"/>
+              </w:rPr>
+              <w:t>o</w:t>
+            </w:r>
+            <w:r>
+              <w:rPr>
+                <w:rStyle w:val="SushiNormalChar"/>
+                <w:rFonts w:ascii="Consolas" w:hAnsi="Consolas" w:cs="Consolas"/>
+                <w:color w:val="AEAAAA" w:themeColor="background2" w:themeShade="BF"/>
+              </w:rPr>
+              <w:t xml:space="preserve">, </w:t>
+            </w:r>
+            <w:r>
+              <w:rPr>
+                <w:rStyle w:val="SushiNormalChar"/>
+                <w:rFonts w:ascii="Consolas" w:hAnsi="Consolas" w:cs="Consolas"/>
+                <w:color w:val="990033"/>
+              </w:rPr>
+              <w:t>o</w:t>
+            </w:r>
+            <w:r>
+              <w:rPr>
+                <w:rStyle w:val="SushiNormalChar"/>
+                <w:rFonts w:ascii="Consolas" w:hAnsi="Consolas" w:cs="Consolas"/>
+                <w:color w:val="AEAAAA" w:themeColor="background2" w:themeShade="BF"/>
+              </w:rPr>
+              <w:t xml:space="preserve">, </w:t>
+            </w:r>
+            <w:r>
+              <w:rPr>
+                <w:rStyle w:val="SushiNormalChar"/>
+                <w:rFonts w:ascii="Consolas" w:hAnsi="Consolas" w:cs="Consolas"/>
+                <w:color w:val="990033"/>
+              </w:rPr>
+              <w:t>o</w:t>
+            </w:r>
+            <w:r>
+              <w:rPr>
+                <w:rStyle w:val="SushiNormalChar"/>
+                <w:rFonts w:ascii="Consolas" w:hAnsi="Consolas" w:cs="Consolas"/>
+                <w:color w:val="AEAAAA" w:themeColor="background2" w:themeShade="BF"/>
+              </w:rPr>
+              <w:t xml:space="preserve">, </w:t>
+            </w:r>
+            <w:r>
+              <w:rPr>
+                <w:rStyle w:val="SushiNormalChar"/>
+                <w:rFonts w:ascii="Consolas" w:hAnsi="Consolas" w:cs="Consolas"/>
+                <w:color w:val="990033"/>
+              </w:rPr>
+              <w:t>o</w:t>
+            </w:r>
+            <w:r>
+              <w:rPr>
+                <w:rStyle w:val="SushiNormalChar"/>
+                <w:rFonts w:ascii="Consolas" w:hAnsi="Consolas" w:cs="Consolas"/>
+                <w:color w:val="AEAAAA" w:themeColor="background2" w:themeShade="BF"/>
+              </w:rPr>
+              <w:t xml:space="preserve">, </w:t>
+            </w:r>
+            <w:r>
+              <w:rPr>
+                <w:rStyle w:val="SushiNormalChar"/>
+                <w:rFonts w:ascii="Consolas" w:hAnsi="Consolas" w:cs="Consolas"/>
+                <w:color w:val="990033"/>
+              </w:rPr>
+              <w:t>o</w:t>
+            </w:r>
+            <w:r>
+              <w:rPr>
+                <w:rStyle w:val="SushiNormalChar"/>
+                <w:rFonts w:ascii="Consolas" w:hAnsi="Consolas" w:cs="Consolas"/>
+                <w:color w:val="AEAAAA" w:themeColor="background2" w:themeShade="BF"/>
+              </w:rPr>
+              <w:t xml:space="preserve">, </w:t>
+            </w:r>
+            <w:r>
+              <w:rPr>
+                <w:rStyle w:val="SushiNormalChar"/>
+                <w:rFonts w:ascii="Consolas" w:hAnsi="Consolas" w:cs="Consolas"/>
+                <w:color w:val="990033"/>
+              </w:rPr>
+              <w:t>o</w:t>
+            </w:r>
+            <w:r>
+              <w:rPr>
+                <w:rStyle w:val="SushiNormalChar"/>
+                <w:rFonts w:ascii="Consolas" w:hAnsi="Consolas" w:cs="Consolas"/>
+                <w:color w:val="AEAAAA" w:themeColor="background2" w:themeShade="BF"/>
+              </w:rPr>
+              <w:t>,</w:t>
+            </w:r>
+          </w:p>
+          <w:p>
+            <w:pPr>
+              <w:pStyle w:val="SushiTerminal"/>
+              <w:spacing w:after="0"/>
+              <w:ind w:right="-227"/>
+              <w:rPr>
+                <w:rStyle w:val="SushiNormalChar"/>
+                <w:rFonts w:ascii="Consolas" w:hAnsi="Consolas" w:cs="Consolas"/>
+                <w:color w:val="AEAAAA" w:themeColor="background2" w:themeShade="BF"/>
+              </w:rPr>
+            </w:pPr>
+            <w:r>
+              <w:rPr>
+                <w:rStyle w:val="SushiNormalChar"/>
+                <w:rFonts w:ascii="Consolas" w:hAnsi="Consolas" w:cs="Consolas"/>
+                <w:color w:val="990033"/>
+              </w:rPr>
+              <w:t>y</w:t>
+            </w:r>
+            <w:r>
+              <w:rPr>
+                <w:rStyle w:val="SushiNormalChar"/>
+                <w:rFonts w:ascii="Consolas" w:hAnsi="Consolas" w:cs="Consolas"/>
+                <w:color w:val="AEAAAA" w:themeColor="background2" w:themeShade="BF"/>
+              </w:rPr>
+              <w:t xml:space="preserve">, </w:t>
+            </w:r>
+            <w:r>
+              <w:rPr>
+                <w:rStyle w:val="SushiNormalChar"/>
+                <w:rFonts w:ascii="Consolas" w:hAnsi="Consolas" w:cs="Consolas"/>
+                <w:color w:val="990033"/>
+              </w:rPr>
+              <w:t>y</w:t>
+            </w:r>
+            <w:r>
+              <w:rPr>
+                <w:rStyle w:val="SushiNormalChar"/>
+                <w:rFonts w:ascii="Consolas" w:hAnsi="Consolas" w:cs="Consolas"/>
+                <w:color w:val="AEAAAA" w:themeColor="background2" w:themeShade="BF"/>
+              </w:rPr>
+              <w:t xml:space="preserve">, </w:t>
+            </w:r>
+            <w:r>
+              <w:rPr>
+                <w:rStyle w:val="SushiNormalChar"/>
+                <w:rFonts w:ascii="Consolas" w:hAnsi="Consolas" w:cs="Consolas"/>
+                <w:color w:val="990033"/>
+              </w:rPr>
+              <w:t>y</w:t>
+            </w:r>
+            <w:r>
+              <w:rPr>
+                <w:rStyle w:val="SushiNormalChar"/>
+                <w:rFonts w:ascii="Consolas" w:hAnsi="Consolas" w:cs="Consolas"/>
+                <w:color w:val="AEAAAA" w:themeColor="background2" w:themeShade="BF"/>
+              </w:rPr>
+              <w:t xml:space="preserve">, </w:t>
+            </w:r>
+            <w:r>
+              <w:rPr>
+                <w:rStyle w:val="SushiNormalChar"/>
+                <w:rFonts w:ascii="Consolas" w:hAnsi="Consolas" w:cs="Consolas"/>
+                <w:color w:val="990033"/>
+              </w:rPr>
+              <w:t>y</w:t>
+            </w:r>
+            <w:r>
+              <w:rPr>
+                <w:rStyle w:val="SushiNormalChar"/>
+                <w:rFonts w:ascii="Consolas" w:hAnsi="Consolas" w:cs="Consolas"/>
+                <w:color w:val="AEAAAA" w:themeColor="background2" w:themeShade="BF"/>
+              </w:rPr>
+              <w:t xml:space="preserve">, </w:t>
+            </w:r>
+            <w:r>
+              <w:rPr>
+                <w:rStyle w:val="SushiNormalChar"/>
+                <w:rFonts w:ascii="Consolas" w:hAnsi="Consolas" w:cs="Consolas"/>
+                <w:color w:val="990033"/>
+              </w:rPr>
+              <w:t>y</w:t>
+            </w:r>
+            <w:r>
+              <w:rPr>
+                <w:rStyle w:val="SushiNormalChar"/>
+                <w:rFonts w:ascii="Consolas" w:hAnsi="Consolas" w:cs="Consolas"/>
+                <w:color w:val="AEAAAA" w:themeColor="background2" w:themeShade="BF"/>
+              </w:rPr>
+              <w:t xml:space="preserve">, </w:t>
+            </w:r>
+            <w:r>
+              <w:rPr>
+                <w:rStyle w:val="SushiNormalChar"/>
+                <w:rFonts w:ascii="Consolas" w:hAnsi="Consolas" w:cs="Consolas"/>
+                <w:color w:val="990033"/>
+              </w:rPr>
+              <w:t>y</w:t>
+            </w:r>
+            <w:r>
+              <w:rPr>
+                <w:rStyle w:val="SushiNormalChar"/>
+                <w:rFonts w:ascii="Consolas" w:hAnsi="Consolas" w:cs="Consolas"/>
+                <w:color w:val="AEAAAA" w:themeColor="background2" w:themeShade="BF"/>
+              </w:rPr>
+              <w:t xml:space="preserve">, </w:t>
+            </w:r>
+            <w:r>
+              <w:rPr>
+                <w:rStyle w:val="SushiNormalChar"/>
+                <w:rFonts w:ascii="Consolas" w:hAnsi="Consolas" w:cs="Consolas"/>
+                <w:color w:val="990033"/>
+              </w:rPr>
+              <w:t>y</w:t>
+            </w:r>
+            <w:r>
+              <w:rPr>
+                <w:rStyle w:val="SushiNormalChar"/>
+                <w:rFonts w:ascii="Consolas" w:hAnsi="Consolas" w:cs="Consolas"/>
+                <w:color w:val="AEAAAA" w:themeColor="background2" w:themeShade="BF"/>
+              </w:rPr>
+              <w:t xml:space="preserve">, </w:t>
+            </w:r>
+            <w:r>
+              <w:rPr>
+                <w:rStyle w:val="SushiNormalChar"/>
+                <w:rFonts w:ascii="Consolas" w:hAnsi="Consolas" w:cs="Consolas"/>
+                <w:color w:val="990033"/>
+              </w:rPr>
+              <w:t>y</w:t>
+            </w:r>
+            <w:r>
+              <w:rPr>
+                <w:rStyle w:val="SushiNormalChar"/>
+                <w:rFonts w:ascii="Consolas" w:hAnsi="Consolas" w:cs="Consolas"/>
+                <w:color w:val="AEAAAA" w:themeColor="background2" w:themeShade="BF"/>
+              </w:rPr>
+              <w:t>,</w:t>
+            </w:r>
+          </w:p>
+          <w:p>
+            <w:pPr>
+              <w:pStyle w:val="SushiTerminal"/>
+              <w:spacing w:after="0"/>
+              <w:ind w:right="-227"/>
+              <w:rPr>
+                <w:rStyle w:val="SushiNormalChar"/>
+                <w:rFonts w:ascii="Consolas" w:hAnsi="Consolas" w:cs="Consolas"/>
+                <w:color w:val="AEAAAA" w:themeColor="background2" w:themeShade="BF"/>
+              </w:rPr>
+            </w:pPr>
+            <w:r>
+              <w:rPr>
+                <w:rStyle w:val="SushiNormalChar"/>
+                <w:rFonts w:ascii="Consolas" w:hAnsi="Consolas" w:cs="Consolas"/>
+                <w:color w:val="990033"/>
+              </w:rPr>
+              <w:t>g</w:t>
+            </w:r>
+            <w:r>
+              <w:rPr>
+                <w:rStyle w:val="SushiNormalChar"/>
+                <w:rFonts w:ascii="Consolas" w:hAnsi="Consolas" w:cs="Consolas"/>
+                <w:color w:val="AEAAAA" w:themeColor="background2" w:themeShade="BF"/>
+              </w:rPr>
+              <w:t xml:space="preserve">, </w:t>
+            </w:r>
+            <w:r>
+              <w:rPr>
+                <w:rStyle w:val="SushiNormalChar"/>
+                <w:rFonts w:ascii="Consolas" w:hAnsi="Consolas" w:cs="Consolas"/>
+                <w:color w:val="990033"/>
+              </w:rPr>
+              <w:t>g</w:t>
+            </w:r>
+            <w:r>
+              <w:rPr>
+                <w:rStyle w:val="SushiNormalChar"/>
+                <w:rFonts w:ascii="Consolas" w:hAnsi="Consolas" w:cs="Consolas"/>
+                <w:color w:val="AEAAAA" w:themeColor="background2" w:themeShade="BF"/>
+              </w:rPr>
+              <w:t xml:space="preserve">, </w:t>
+            </w:r>
+            <w:r>
+              <w:rPr>
+                <w:rStyle w:val="SushiNormalChar"/>
+                <w:rFonts w:ascii="Consolas" w:hAnsi="Consolas" w:cs="Consolas"/>
+                <w:color w:val="990033"/>
+              </w:rPr>
+              <w:t>g</w:t>
+            </w:r>
+            <w:r>
+              <w:rPr>
+                <w:rStyle w:val="SushiNormalChar"/>
+                <w:rFonts w:ascii="Consolas" w:hAnsi="Consolas" w:cs="Consolas"/>
+                <w:color w:val="AEAAAA" w:themeColor="background2" w:themeShade="BF"/>
+              </w:rPr>
+              <w:t xml:space="preserve">, </w:t>
+            </w:r>
+            <w:r>
+              <w:rPr>
+                <w:rStyle w:val="SushiNormalChar"/>
+                <w:rFonts w:ascii="Consolas" w:hAnsi="Consolas" w:cs="Consolas"/>
+                <w:color w:val="990033"/>
+              </w:rPr>
+              <w:t>g</w:t>
+            </w:r>
+            <w:r>
+              <w:rPr>
+                <w:rStyle w:val="SushiNormalChar"/>
+                <w:rFonts w:ascii="Consolas" w:hAnsi="Consolas" w:cs="Consolas"/>
+                <w:color w:val="AEAAAA" w:themeColor="background2" w:themeShade="BF"/>
+              </w:rPr>
+              <w:t xml:space="preserve">, </w:t>
+            </w:r>
+            <w:r>
+              <w:rPr>
+                <w:rStyle w:val="SushiNormalChar"/>
+                <w:rFonts w:ascii="Consolas" w:hAnsi="Consolas" w:cs="Consolas"/>
+                <w:color w:val="990033"/>
+              </w:rPr>
+              <w:t>g</w:t>
+            </w:r>
+            <w:r>
+              <w:rPr>
+                <w:rStyle w:val="SushiNormalChar"/>
+                <w:rFonts w:ascii="Consolas" w:hAnsi="Consolas" w:cs="Consolas"/>
+                <w:color w:val="AEAAAA" w:themeColor="background2" w:themeShade="BF"/>
+              </w:rPr>
+              <w:t xml:space="preserve">, </w:t>
+            </w:r>
+            <w:r>
+              <w:rPr>
+                <w:rStyle w:val="SushiNormalChar"/>
+                <w:rFonts w:ascii="Consolas" w:hAnsi="Consolas" w:cs="Consolas"/>
+                <w:color w:val="990033"/>
+              </w:rPr>
+              <w:t>g</w:t>
+            </w:r>
+            <w:r>
+              <w:rPr>
+                <w:rStyle w:val="SushiNormalChar"/>
+                <w:rFonts w:ascii="Consolas" w:hAnsi="Consolas" w:cs="Consolas"/>
+                <w:color w:val="AEAAAA" w:themeColor="background2" w:themeShade="BF"/>
+              </w:rPr>
+              <w:t xml:space="preserve">, </w:t>
+            </w:r>
+            <w:r>
+              <w:rPr>
+                <w:rStyle w:val="SushiNormalChar"/>
+                <w:rFonts w:ascii="Consolas" w:hAnsi="Consolas" w:cs="Consolas"/>
+                <w:color w:val="990033"/>
+              </w:rPr>
+              <w:t>g</w:t>
+            </w:r>
+            <w:r>
+              <w:rPr>
+                <w:rStyle w:val="SushiNormalChar"/>
+                <w:rFonts w:ascii="Consolas" w:hAnsi="Consolas" w:cs="Consolas"/>
+                <w:color w:val="AEAAAA" w:themeColor="background2" w:themeShade="BF"/>
+              </w:rPr>
+              <w:t xml:space="preserve">, </w:t>
+            </w:r>
+            <w:r>
+              <w:rPr>
+                <w:rStyle w:val="SushiNormalChar"/>
+                <w:rFonts w:ascii="Consolas" w:hAnsi="Consolas" w:cs="Consolas"/>
+                <w:color w:val="990033"/>
+              </w:rPr>
+              <w:t>g</w:t>
+            </w:r>
+            <w:r>
+              <w:rPr>
+                <w:rStyle w:val="SushiNormalChar"/>
+                <w:rFonts w:ascii="Consolas" w:hAnsi="Consolas" w:cs="Consolas"/>
+                <w:color w:val="AEAAAA" w:themeColor="background2" w:themeShade="BF"/>
+              </w:rPr>
+              <w:t>,</w:t>
+            </w:r>
+          </w:p>
+          <w:p>
+            <w:pPr>
+              <w:pStyle w:val="SushiTerminal"/>
+              <w:spacing w:after="0"/>
+              <w:ind w:right="-227"/>
+              <w:rPr>
+                <w:rStyle w:val="SushiNormalChar"/>
+                <w:rFonts w:ascii="Consolas" w:hAnsi="Consolas" w:cs="Consolas"/>
+                <w:color w:val="AEAAAA" w:themeColor="background2" w:themeShade="BF"/>
+              </w:rPr>
+            </w:pPr>
+            <w:r>
+              <w:rPr>
+                <w:rStyle w:val="SushiNormalChar"/>
+                <w:rFonts w:ascii="Consolas" w:hAnsi="Consolas" w:cs="Consolas"/>
+                <w:color w:val="990033"/>
+              </w:rPr>
+              <w:t>b</w:t>
+            </w:r>
+            <w:r>
+              <w:rPr>
+                <w:rStyle w:val="SushiNormalChar"/>
+                <w:rFonts w:ascii="Consolas" w:hAnsi="Consolas" w:cs="Consolas"/>
+                <w:color w:val="AEAAAA" w:themeColor="background2" w:themeShade="BF"/>
+              </w:rPr>
+              <w:t xml:space="preserve">, </w:t>
+            </w:r>
+            <w:r>
+              <w:rPr>
+                <w:rStyle w:val="SushiNormalChar"/>
+                <w:rFonts w:ascii="Consolas" w:hAnsi="Consolas" w:cs="Consolas"/>
+                <w:color w:val="990033"/>
+              </w:rPr>
+              <w:t>b</w:t>
+            </w:r>
+            <w:r>
+              <w:rPr>
+                <w:rStyle w:val="SushiNormalChar"/>
+                <w:rFonts w:ascii="Consolas" w:hAnsi="Consolas" w:cs="Consolas"/>
+                <w:color w:val="AEAAAA" w:themeColor="background2" w:themeShade="BF"/>
+              </w:rPr>
+              <w:t xml:space="preserve">, </w:t>
+            </w:r>
+            <w:r>
+              <w:rPr>
+                <w:rStyle w:val="SushiNormalChar"/>
+                <w:rFonts w:ascii="Consolas" w:hAnsi="Consolas" w:cs="Consolas"/>
+                <w:color w:val="990033"/>
+              </w:rPr>
+              <w:t>b</w:t>
+            </w:r>
+            <w:r>
+              <w:rPr>
+                <w:rStyle w:val="SushiNormalChar"/>
+                <w:rFonts w:ascii="Consolas" w:hAnsi="Consolas" w:cs="Consolas"/>
+                <w:color w:val="AEAAAA" w:themeColor="background2" w:themeShade="BF"/>
+              </w:rPr>
+              <w:t xml:space="preserve">, </w:t>
+            </w:r>
+            <w:r>
+              <w:rPr>
+                <w:rStyle w:val="SushiNormalChar"/>
+                <w:rFonts w:ascii="Consolas" w:hAnsi="Consolas" w:cs="Consolas"/>
+                <w:color w:val="990033"/>
+              </w:rPr>
+              <w:t>b</w:t>
+            </w:r>
+            <w:r>
+              <w:rPr>
+                <w:rStyle w:val="SushiNormalChar"/>
+                <w:rFonts w:ascii="Consolas" w:hAnsi="Consolas" w:cs="Consolas"/>
+                <w:color w:val="AEAAAA" w:themeColor="background2" w:themeShade="BF"/>
+              </w:rPr>
+              <w:t xml:space="preserve">, </w:t>
+            </w:r>
+            <w:r>
+              <w:rPr>
+                <w:rStyle w:val="SushiNormalChar"/>
+                <w:rFonts w:ascii="Consolas" w:hAnsi="Consolas" w:cs="Consolas"/>
+                <w:color w:val="990033"/>
+              </w:rPr>
+              <w:t>b</w:t>
+            </w:r>
+            <w:r>
+              <w:rPr>
+                <w:rStyle w:val="SushiNormalChar"/>
+                <w:rFonts w:ascii="Consolas" w:hAnsi="Consolas" w:cs="Consolas"/>
+                <w:color w:val="AEAAAA" w:themeColor="background2" w:themeShade="BF"/>
+              </w:rPr>
+              <w:t xml:space="preserve">, </w:t>
+            </w:r>
+            <w:r>
+              <w:rPr>
+                <w:rStyle w:val="SushiNormalChar"/>
+                <w:rFonts w:ascii="Consolas" w:hAnsi="Consolas" w:cs="Consolas"/>
+                <w:color w:val="990033"/>
+              </w:rPr>
+              <w:t>b</w:t>
+            </w:r>
+            <w:r>
+              <w:rPr>
+                <w:rStyle w:val="SushiNormalChar"/>
+                <w:rFonts w:ascii="Consolas" w:hAnsi="Consolas" w:cs="Consolas"/>
+                <w:color w:val="AEAAAA" w:themeColor="background2" w:themeShade="BF"/>
+              </w:rPr>
+              <w:t xml:space="preserve">, </w:t>
+            </w:r>
+            <w:r>
+              <w:rPr>
+                <w:rStyle w:val="SushiNormalChar"/>
+                <w:rFonts w:ascii="Consolas" w:hAnsi="Consolas" w:cs="Consolas"/>
+                <w:color w:val="990033"/>
+              </w:rPr>
+              <w:t>b</w:t>
+            </w:r>
+            <w:r>
+              <w:rPr>
+                <w:rStyle w:val="SushiNormalChar"/>
+                <w:rFonts w:ascii="Consolas" w:hAnsi="Consolas" w:cs="Consolas"/>
+                <w:color w:val="AEAAAA" w:themeColor="background2" w:themeShade="BF"/>
+              </w:rPr>
+              <w:t xml:space="preserve">, </w:t>
+            </w:r>
+            <w:r>
+              <w:rPr>
+                <w:rStyle w:val="SushiNormalChar"/>
+                <w:rFonts w:ascii="Consolas" w:hAnsi="Consolas" w:cs="Consolas"/>
+                <w:color w:val="990033"/>
+              </w:rPr>
+              <w:t>b</w:t>
+            </w:r>
+            <w:r>
+              <w:rPr>
+                <w:rStyle w:val="SushiNormalChar"/>
+                <w:rFonts w:ascii="Consolas" w:hAnsi="Consolas" w:cs="Consolas"/>
+                <w:color w:val="AEAAAA" w:themeColor="background2" w:themeShade="BF"/>
+              </w:rPr>
+              <w:t>,</w:t>
+            </w:r>
+          </w:p>
+          <w:p>
+            <w:pPr>
+              <w:pStyle w:val="SushiTerminal"/>
+              <w:spacing w:after="0"/>
+              <w:ind w:right="-227"/>
+              <w:rPr>
+                <w:rStyle w:val="SushiNormalChar"/>
+                <w:rFonts w:ascii="Consolas" w:hAnsi="Consolas" w:cs="Consolas"/>
+                <w:color w:val="AEAAAA" w:themeColor="background2" w:themeShade="BF"/>
+              </w:rPr>
+            </w:pPr>
+            <w:proofErr w:type="spellStart"/>
+            <w:r>
+              <w:rPr>
+                <w:rStyle w:val="SushiNormalChar"/>
+                <w:rFonts w:ascii="Consolas" w:hAnsi="Consolas" w:cs="Consolas"/>
+                <w:color w:val="990033"/>
+              </w:rPr>
+              <w:t>i</w:t>
+            </w:r>
+            <w:proofErr w:type="spellEnd"/>
+            <w:r>
+              <w:rPr>
+                <w:rStyle w:val="SushiNormalChar"/>
+                <w:rFonts w:ascii="Consolas" w:hAnsi="Consolas" w:cs="Consolas"/>
+                <w:color w:val="AEAAAA" w:themeColor="background2" w:themeShade="BF"/>
+              </w:rPr>
+              <w:t xml:space="preserve">, </w:t>
+            </w:r>
+            <w:proofErr w:type="spellStart"/>
+            <w:r>
+              <w:rPr>
+                <w:rStyle w:val="SushiNormalChar"/>
+                <w:rFonts w:ascii="Consolas" w:hAnsi="Consolas" w:cs="Consolas"/>
+                <w:color w:val="990033"/>
+              </w:rPr>
+              <w:t>i</w:t>
+            </w:r>
+            <w:proofErr w:type="spellEnd"/>
+            <w:r>
+              <w:rPr>
+                <w:rStyle w:val="SushiNormalChar"/>
+                <w:rFonts w:ascii="Consolas" w:hAnsi="Consolas" w:cs="Consolas"/>
+                <w:color w:val="AEAAAA" w:themeColor="background2" w:themeShade="BF"/>
+              </w:rPr>
+              <w:t xml:space="preserve">, </w:t>
+            </w:r>
+            <w:proofErr w:type="spellStart"/>
+            <w:r>
+              <w:rPr>
+                <w:rStyle w:val="SushiNormalChar"/>
+                <w:rFonts w:ascii="Consolas" w:hAnsi="Consolas" w:cs="Consolas"/>
+                <w:color w:val="990033"/>
+              </w:rPr>
+              <w:t>i</w:t>
+            </w:r>
+            <w:proofErr w:type="spellEnd"/>
+            <w:r>
+              <w:rPr>
+                <w:rStyle w:val="SushiNormalChar"/>
+                <w:rFonts w:ascii="Consolas" w:hAnsi="Consolas" w:cs="Consolas"/>
+                <w:color w:val="AEAAAA" w:themeColor="background2" w:themeShade="BF"/>
+              </w:rPr>
+              <w:t xml:space="preserve">, </w:t>
+            </w:r>
+            <w:proofErr w:type="spellStart"/>
+            <w:r>
+              <w:rPr>
+                <w:rStyle w:val="SushiNormalChar"/>
+                <w:rFonts w:ascii="Consolas" w:hAnsi="Consolas" w:cs="Consolas"/>
+                <w:color w:val="990033"/>
+              </w:rPr>
+              <w:t>i</w:t>
+            </w:r>
+            <w:proofErr w:type="spellEnd"/>
+            <w:r>
+              <w:rPr>
+                <w:rStyle w:val="SushiNormalChar"/>
+                <w:rFonts w:ascii="Consolas" w:hAnsi="Consolas" w:cs="Consolas"/>
+                <w:color w:val="AEAAAA" w:themeColor="background2" w:themeShade="BF"/>
+              </w:rPr>
+              <w:t xml:space="preserve">, </w:t>
+            </w:r>
+            <w:proofErr w:type="spellStart"/>
+            <w:r>
+              <w:rPr>
+                <w:rStyle w:val="SushiNormalChar"/>
+                <w:rFonts w:ascii="Consolas" w:hAnsi="Consolas" w:cs="Consolas"/>
+                <w:color w:val="990033"/>
+              </w:rPr>
+              <w:t>i</w:t>
+            </w:r>
+            <w:proofErr w:type="spellEnd"/>
+            <w:r>
+              <w:rPr>
+                <w:rStyle w:val="SushiNormalChar"/>
+                <w:rFonts w:ascii="Consolas" w:hAnsi="Consolas" w:cs="Consolas"/>
+                <w:color w:val="AEAAAA" w:themeColor="background2" w:themeShade="BF"/>
+              </w:rPr>
+              <w:t xml:space="preserve">, </w:t>
+            </w:r>
+            <w:proofErr w:type="spellStart"/>
+            <w:r>
+              <w:rPr>
+                <w:rStyle w:val="SushiNormalChar"/>
+                <w:rFonts w:ascii="Consolas" w:hAnsi="Consolas" w:cs="Consolas"/>
+                <w:color w:val="990033"/>
+              </w:rPr>
+              <w:t>i</w:t>
+            </w:r>
+            <w:proofErr w:type="spellEnd"/>
+            <w:r>
+              <w:rPr>
+                <w:rStyle w:val="SushiNormalChar"/>
+                <w:rFonts w:ascii="Consolas" w:hAnsi="Consolas" w:cs="Consolas"/>
+                <w:color w:val="AEAAAA" w:themeColor="background2" w:themeShade="BF"/>
+              </w:rPr>
+              <w:t xml:space="preserve">, </w:t>
+            </w:r>
+            <w:proofErr w:type="spellStart"/>
+            <w:r>
+              <w:rPr>
+                <w:rStyle w:val="SushiNormalChar"/>
+                <w:rFonts w:ascii="Consolas" w:hAnsi="Consolas" w:cs="Consolas"/>
+                <w:color w:val="990033"/>
+              </w:rPr>
+              <w:t>i</w:t>
+            </w:r>
+            <w:proofErr w:type="spellEnd"/>
+            <w:r>
+              <w:rPr>
+                <w:rStyle w:val="SushiNormalChar"/>
+                <w:rFonts w:ascii="Consolas" w:hAnsi="Consolas" w:cs="Consolas"/>
+                <w:color w:val="AEAAAA" w:themeColor="background2" w:themeShade="BF"/>
+              </w:rPr>
+              <w:t xml:space="preserve">, </w:t>
+            </w:r>
+            <w:proofErr w:type="spellStart"/>
+            <w:r>
+              <w:rPr>
+                <w:rStyle w:val="SushiNormalChar"/>
+                <w:rFonts w:ascii="Consolas" w:hAnsi="Consolas" w:cs="Consolas"/>
+                <w:color w:val="990033"/>
+              </w:rPr>
+              <w:t>i</w:t>
+            </w:r>
+            <w:proofErr w:type="spellEnd"/>
+            <w:r>
+              <w:rPr>
+                <w:rStyle w:val="SushiNormalChar"/>
+                <w:rFonts w:ascii="Consolas" w:hAnsi="Consolas" w:cs="Consolas"/>
+                <w:color w:val="AEAAAA" w:themeColor="background2" w:themeShade="BF"/>
+              </w:rPr>
+              <w:t>,</w:t>
+            </w:r>
+          </w:p>
+          <w:p>
+            <w:pPr>
+              <w:pStyle w:val="SushiTerminal"/>
+              <w:spacing w:after="0"/>
+              <w:ind w:right="-227"/>
+              <w:rPr>
+                <w:rStyle w:val="SushiNormalChar"/>
+                <w:rFonts w:ascii="Consolas" w:hAnsi="Consolas" w:cs="Consolas"/>
+                <w:color w:val="AEAAAA" w:themeColor="background2" w:themeShade="BF"/>
+              </w:rPr>
+            </w:pPr>
+            <w:r>
+              <w:rPr>
+                <w:rStyle w:val="SushiNormalChar"/>
+                <w:rFonts w:ascii="Consolas" w:hAnsi="Consolas" w:cs="Consolas"/>
+                <w:color w:val="990033"/>
+              </w:rPr>
+              <w:t>v</w:t>
+            </w:r>
+            <w:r>
+              <w:rPr>
+                <w:rStyle w:val="SushiNormalChar"/>
+                <w:rFonts w:ascii="Consolas" w:hAnsi="Consolas" w:cs="Consolas"/>
+                <w:color w:val="AEAAAA" w:themeColor="background2" w:themeShade="BF"/>
+              </w:rPr>
+              <w:t xml:space="preserve">, </w:t>
+            </w:r>
+            <w:r>
+              <w:rPr>
+                <w:rStyle w:val="SushiNormalChar"/>
+                <w:rFonts w:ascii="Consolas" w:hAnsi="Consolas" w:cs="Consolas"/>
+                <w:color w:val="990033"/>
+              </w:rPr>
+              <w:t>v</w:t>
+            </w:r>
+            <w:r>
+              <w:rPr>
+                <w:rStyle w:val="SushiNormalChar"/>
+                <w:rFonts w:ascii="Consolas" w:hAnsi="Consolas" w:cs="Consolas"/>
+                <w:color w:val="AEAAAA" w:themeColor="background2" w:themeShade="BF"/>
+              </w:rPr>
+              <w:t xml:space="preserve">, </w:t>
+            </w:r>
+            <w:r>
+              <w:rPr>
+                <w:rStyle w:val="SushiNormalChar"/>
+                <w:rFonts w:ascii="Consolas" w:hAnsi="Consolas" w:cs="Consolas"/>
+                <w:color w:val="990033"/>
+              </w:rPr>
+              <w:t>v</w:t>
+            </w:r>
+            <w:r>
+              <w:rPr>
+                <w:rStyle w:val="SushiNormalChar"/>
+                <w:rFonts w:ascii="Consolas" w:hAnsi="Consolas" w:cs="Consolas"/>
+                <w:color w:val="AEAAAA" w:themeColor="background2" w:themeShade="BF"/>
+              </w:rPr>
+              <w:t xml:space="preserve">, </w:t>
+            </w:r>
+            <w:r>
+              <w:rPr>
+                <w:rStyle w:val="SushiNormalChar"/>
+                <w:rFonts w:ascii="Consolas" w:hAnsi="Consolas" w:cs="Consolas"/>
+                <w:color w:val="990033"/>
+              </w:rPr>
+              <w:t>v</w:t>
+            </w:r>
+            <w:r>
+              <w:rPr>
+                <w:rStyle w:val="SushiNormalChar"/>
+                <w:rFonts w:ascii="Consolas" w:hAnsi="Consolas" w:cs="Consolas"/>
+                <w:color w:val="AEAAAA" w:themeColor="background2" w:themeShade="BF"/>
+              </w:rPr>
+              <w:t xml:space="preserve">, </w:t>
+            </w:r>
+            <w:r>
+              <w:rPr>
+                <w:rStyle w:val="SushiNormalChar"/>
+                <w:rFonts w:ascii="Consolas" w:hAnsi="Consolas" w:cs="Consolas"/>
+                <w:color w:val="990033"/>
+              </w:rPr>
+              <w:t>v</w:t>
+            </w:r>
+            <w:r>
+              <w:rPr>
+                <w:rStyle w:val="SushiNormalChar"/>
+                <w:rFonts w:ascii="Consolas" w:hAnsi="Consolas" w:cs="Consolas"/>
+                <w:color w:val="AEAAAA" w:themeColor="background2" w:themeShade="BF"/>
+              </w:rPr>
+              <w:t xml:space="preserve">, </w:t>
+            </w:r>
+            <w:r>
+              <w:rPr>
+                <w:rStyle w:val="SushiNormalChar"/>
+                <w:rFonts w:ascii="Consolas" w:hAnsi="Consolas" w:cs="Consolas"/>
+                <w:color w:val="990033"/>
+              </w:rPr>
+              <w:t>v</w:t>
+            </w:r>
+            <w:r>
+              <w:rPr>
+                <w:rStyle w:val="SushiNormalChar"/>
+                <w:rFonts w:ascii="Consolas" w:hAnsi="Consolas" w:cs="Consolas"/>
+                <w:color w:val="AEAAAA" w:themeColor="background2" w:themeShade="BF"/>
+              </w:rPr>
+              <w:t xml:space="preserve">, </w:t>
+            </w:r>
+            <w:r>
+              <w:rPr>
+                <w:rStyle w:val="SushiNormalChar"/>
+                <w:rFonts w:ascii="Consolas" w:hAnsi="Consolas" w:cs="Consolas"/>
+                <w:color w:val="990033"/>
+              </w:rPr>
+              <w:t>v</w:t>
+            </w:r>
+            <w:r>
+              <w:rPr>
+                <w:rStyle w:val="SushiNormalChar"/>
+                <w:rFonts w:ascii="Consolas" w:hAnsi="Consolas" w:cs="Consolas"/>
+                <w:color w:val="AEAAAA" w:themeColor="background2" w:themeShade="BF"/>
+              </w:rPr>
+              <w:t xml:space="preserve">, </w:t>
+            </w:r>
+            <w:r>
+              <w:rPr>
+                <w:rStyle w:val="SushiNormalChar"/>
+                <w:rFonts w:ascii="Consolas" w:hAnsi="Consolas" w:cs="Consolas"/>
+                <w:color w:val="990033"/>
+              </w:rPr>
+              <w:t>v</w:t>
+            </w:r>
+            <w:r>
+              <w:rPr>
+                <w:rStyle w:val="SushiNormalChar"/>
+                <w:rFonts w:ascii="Consolas" w:hAnsi="Consolas" w:cs="Consolas"/>
+                <w:color w:val="AEAAAA" w:themeColor="background2" w:themeShade="BF"/>
+              </w:rPr>
+              <w:t>,</w:t>
+            </w:r>
+          </w:p>
+          <w:p>
+            <w:pPr>
+              <w:pStyle w:val="SushiTerminal"/>
+              <w:spacing w:after="0"/>
+              <w:ind w:right="-227"/>
+              <w:rPr>
+                <w:rStyle w:val="SushiNormalChar"/>
+                <w:rFonts w:ascii="Consolas" w:hAnsi="Consolas" w:cs="Consolas"/>
+                <w:color w:val="AEAAAA" w:themeColor="background2" w:themeShade="BF"/>
+              </w:rPr>
+            </w:pPr>
+            <w:r>
+              <w:rPr>
+                <w:rStyle w:val="SushiNormalChar"/>
+                <w:rFonts w:ascii="Consolas" w:hAnsi="Consolas" w:cs="Consolas"/>
+                <w:color w:val="AEAAAA" w:themeColor="background2" w:themeShade="BF"/>
+              </w:rPr>
+              <w:t>]</w:t>
+            </w:r>
+            <w:r>
+              <w:rPr>
+                <w:rStyle w:val="SushiNormalChar"/>
+                <w:rFonts w:ascii="Consolas" w:hAnsi="Consolas" w:cs="Consolas"/>
+                <w:color w:val="AEAAAA" w:themeColor="background2" w:themeShade="BF"/>
+              </w:rPr>
+              <w:t xml:space="preserve"> </w:t>
+            </w:r>
+          </w:p>
+        </w:tc>
+      </w:tr>
+    </w:tbl>
+    <w:p>
+      <w:pPr>
+        <w:pStyle w:val="SushiNormal"/>
+        <w:rPr>
+          <w:rStyle w:val="SushiNormalChar"/>
+        </w:rPr>
+      </w:pPr>
+    </w:p>
+    <w:p>
+      <w:pPr>
+        <w:pStyle w:val="SushiNormal"/>
+        <w:rPr>
+          <w:rStyle w:val="SushiNormalChar"/>
+        </w:rPr>
+      </w:pPr>
+      <w:r>
+        <w:rPr>
+          <w:rStyle w:val="SushiSectionNumber"/>
+        </w:rPr>
+        <w:t>5</w:t>
+      </w:r>
+      <w:r>
+        <w:rPr>
+          <w:rStyle w:val="SushiNormalChar"/>
+        </w:rPr>
+        <w:t xml:space="preserve"> </w:t>
+      </w:r>
+      <w:r>
+        <w:rPr>
+          <w:rStyle w:val="SushiNormalChar"/>
+        </w:rPr>
+        <w:t xml:space="preserve">You can then give the </w:t>
       </w:r>
       <w:r>
         <w:rPr>
           <w:rStyle w:val="SushiSectionHighlightChar"/>
         </w:rPr>
-        <w:t>Run &gt; Run Module</w:t>
-      </w:r>
-      <w:r>
-        <w:rPr>
-          <w:rStyle w:val="SushiNormalChar"/>
-        </w:rPr>
-        <w:t xml:space="preserve">. The </w:t>
-      </w:r>
-      <w:r>
-        <w:rPr>
-          <w:rStyle w:val="SushiNormalChar"/>
-        </w:rPr>
-        <w:t>LED matrix pixels should show a grumpy face</w:t>
+        <w:t>image</w:t>
+      </w:r>
+      <w:r>
+        <w:rPr>
+          <w:rStyle w:val="SushiNormalChar"/>
+        </w:rPr>
+        <w:t xml:space="preserve"> list to the </w:t>
+      </w:r>
+      <w:proofErr w:type="spellStart"/>
+      <w:r>
+        <w:rPr>
+          <w:rStyle w:val="SushiSectionHighlightChar"/>
+        </w:rPr>
+        <w:t>sense.set_pixels</w:t>
+      </w:r>
+      <w:proofErr w:type="spellEnd"/>
+      <w:r>
+        <w:rPr>
+          <w:rStyle w:val="SushiNormalChar"/>
+        </w:rPr>
+        <w:t xml:space="preserve"> method and draw the image.</w:t>
+      </w:r>
+    </w:p>
+    <w:tbl>
+      <w:tblPr>
+        <w:tblStyle w:val="TableGrid"/>
+        <w:tblW w:w="0" w:type="auto"/>
+        <w:tblBorders>
+          <w:insideH w:val="none" w:sz="0" w:space="0" w:color="auto"/>
+          <w:insideV w:val="none" w:sz="0" w:space="0" w:color="auto"/>
+        </w:tblBorders>
+        <w:shd w:val="clear" w:color="auto" w:fill="FFFFFF" w:themeFill="background1"/>
+        <w:tblCellMar>
+          <w:top w:w="198" w:type="dxa"/>
+          <w:bottom w:w="198" w:type="dxa"/>
+        </w:tblCellMar>
+        <w:tblLook w:val="04A0" w:firstRow="1" w:lastRow="0" w:firstColumn="1" w:lastColumn="0" w:noHBand="0" w:noVBand="1"/>
+      </w:tblPr>
+      <w:tblGrid>
+        <w:gridCol w:w="9016"/>
+      </w:tblGrid>
+      <w:tr>
+        <w:trPr>
+          <w:trHeight w:val="249"/>
+        </w:trPr>
+        <w:tc>
+          <w:tcPr>
+            <w:tcW w:w="9016" w:type="dxa"/>
+            <w:shd w:val="clear" w:color="auto" w:fill="FFFFFF" w:themeFill="background1"/>
+            <w:vAlign w:val="center"/>
+          </w:tcPr>
+          <w:p>
+            <w:pPr>
+              <w:pStyle w:val="SushiTerminal"/>
+              <w:spacing w:after="0"/>
+              <w:ind w:right="-227"/>
+              <w:rPr>
+                <w:rStyle w:val="SushiNormalChar"/>
+                <w:rFonts w:ascii="Consolas" w:hAnsi="Consolas" w:cs="Consolas"/>
+                <w:color w:val="AEAAAA" w:themeColor="background2" w:themeShade="BF"/>
+              </w:rPr>
+            </w:pPr>
+            <w:proofErr w:type="spellStart"/>
+            <w:r>
+              <w:rPr>
+                <w:rStyle w:val="SushiNormalChar"/>
+                <w:rFonts w:ascii="Consolas" w:hAnsi="Consolas" w:cs="Consolas"/>
+                <w:color w:val="auto"/>
+              </w:rPr>
+              <w:t>sense</w:t>
+            </w:r>
+            <w:r>
+              <w:rPr>
+                <w:rFonts w:ascii="Consolas" w:hAnsi="Consolas" w:cs="Consolas"/>
+                <w:color w:val="AEAAAA" w:themeColor="background2" w:themeShade="BF"/>
+              </w:rPr>
+              <w:t>.</w:t>
+            </w:r>
+            <w:r>
+              <w:rPr>
+                <w:rStyle w:val="SushiNormalChar"/>
+                <w:rFonts w:ascii="Consolas" w:hAnsi="Consolas" w:cs="Consolas"/>
+                <w:color w:val="auto"/>
+              </w:rPr>
+              <w:t>set_pixels</w:t>
+            </w:r>
+            <w:proofErr w:type="spellEnd"/>
+            <w:r>
+              <w:rPr>
+                <w:rStyle w:val="SushiNormalChar"/>
+                <w:rFonts w:ascii="Consolas" w:hAnsi="Consolas" w:cs="Consolas"/>
+                <w:color w:val="AEAAAA" w:themeColor="background2" w:themeShade="BF"/>
+              </w:rPr>
+              <w:t>(</w:t>
+            </w:r>
+            <w:r>
+              <w:rPr>
+                <w:rStyle w:val="SushiNormalChar"/>
+                <w:rFonts w:ascii="Consolas" w:hAnsi="Consolas" w:cs="Consolas"/>
+                <w:color w:val="990033"/>
+              </w:rPr>
+              <w:t>image</w:t>
+            </w:r>
+            <w:r>
+              <w:rPr>
+                <w:rStyle w:val="SushiNormalChar"/>
+                <w:rFonts w:ascii="Consolas" w:hAnsi="Consolas" w:cs="Consolas"/>
+                <w:color w:val="AEAAAA" w:themeColor="background2" w:themeShade="BF"/>
+              </w:rPr>
+              <w:t>)</w:t>
+            </w:r>
+          </w:p>
+        </w:tc>
+      </w:tr>
+    </w:tbl>
+    <w:p>
+      <w:pPr>
+        <w:pStyle w:val="SushiNormal"/>
+        <w:rPr>
+          <w:rStyle w:val="SushiNormalChar"/>
+        </w:rPr>
+      </w:pPr>
+      <w:bookmarkStart w:id="0" w:name="_GoBack"/>
+      <w:bookmarkEnd w:id="0"/>
+    </w:p>
+    <w:p>
+      <w:pPr>
+        <w:pStyle w:val="SushiNormal"/>
+        <w:rPr>
+          <w:rStyle w:val="SushiNormalChar"/>
+        </w:rPr>
+      </w:pPr>
+      <w:r>
+        <w:rPr>
+          <w:rStyle w:val="SushiSectionNumber"/>
+        </w:rPr>
+        <w:t>6</w:t>
+      </w:r>
+      <w:r>
+        <w:rPr>
+          <w:rStyle w:val="SushiNormalChar"/>
+        </w:rPr>
+        <w:t xml:space="preserve"> Run the program and the LED matrix pixels should show</w:t>
+      </w:r>
+      <w:r>
+        <w:rPr>
+          <w:rStyle w:val="SushiNormalChar"/>
+        </w:rPr>
+        <w:t xml:space="preserve"> beautiful</w:t>
+      </w:r>
+      <w:r>
+        <w:rPr>
+          <w:rStyle w:val="SushiNormalChar"/>
+        </w:rPr>
+        <w:t xml:space="preserve"> lines in the </w:t>
+      </w:r>
+      <w:proofErr w:type="spellStart"/>
+      <w:r>
+        <w:rPr>
+          <w:rStyle w:val="SushiNormalChar"/>
+        </w:rPr>
+        <w:t>colour</w:t>
+      </w:r>
+      <w:r>
+        <w:rPr>
+          <w:rStyle w:val="SushiNormalChar"/>
+        </w:rPr>
+        <w:t>s</w:t>
+      </w:r>
+      <w:proofErr w:type="spellEnd"/>
+      <w:r>
+        <w:rPr>
+          <w:rStyle w:val="SushiNormalChar"/>
+        </w:rPr>
+        <w:t xml:space="preserve"> of the rainbow.</w:t>
       </w:r>
     </w:p>
     <w:p>
@@ -1926,9 +2866,9 @@
         </w:rPr>
         <w:drawing>
           <wp:inline distT="0" distB="0" distL="0" distR="0">
-            <wp:extent cx="2426400" cy="2386800"/>
+            <wp:extent cx="2425142" cy="2386800"/>
             <wp:effectExtent l="0" t="0" r="0" b="0"/>
-            <wp:docPr id="9" name="Picture 9" descr="C:\Users\Toby\Documents\coderdojodl\Pi Sushi\images\21 grumpy.png"/>
+            <wp:docPr id="10" name="Picture 10" descr="C:\Users\Toby\Documents\coderdojodl\Pi Sushi\images\22 rainbow.png"/>
             <wp:cNvGraphicFramePr>
               <a:graphicFrameLocks xmlns:a="http://schemas.openxmlformats.org/drawingml/2006/main" noChangeAspect="1"/>
             </wp:cNvGraphicFramePr>
@@ -1936,13 +2876,13 @@
               <a:graphicData uri="http://schemas.openxmlformats.org/drawingml/2006/picture">
                 <pic:pic xmlns:pic="http://schemas.openxmlformats.org/drawingml/2006/picture">
                   <pic:nvPicPr>
-                    <pic:cNvPr id="0" name="Picture 2" descr="C:\Users\Toby\Documents\coderdojodl\Pi Sushi\images\21 grumpy.png"/>
+                    <pic:cNvPr id="0" name="Picture 1" descr="C:\Users\Toby\Documents\coderdojodl\Pi Sushi\images\22 rainbow.png"/>
                     <pic:cNvPicPr>
                       <a:picLocks noChangeAspect="1" noChangeArrowheads="1"/>
                     </pic:cNvPicPr>
                   </pic:nvPicPr>
                   <pic:blipFill>
-                    <a:blip r:embed="rId9">
+                    <a:blip r:embed="rId8">
                       <a:extLst>
                         <a:ext uri="{28A0092B-C50C-407E-A947-70E740481C1C}">
                           <a14:useLocalDpi xmlns:a14="http://schemas.microsoft.com/office/drawing/2010/main" val="0"/>
@@ -1957,7 +2897,7 @@
                   <pic:spPr bwMode="auto">
                     <a:xfrm>
                       <a:off x="0" y="0"/>
-                      <a:ext cx="2426400" cy="2386800"/>
+                      <a:ext cx="2425142" cy="2386800"/>
                     </a:xfrm>
                     <a:prstGeom prst="rect">
                       <a:avLst/>
@@ -1979,60 +2919,100 @@
         <w:pStyle w:val="SushiNormal"/>
         <w:rPr>
           <w:rStyle w:val="SushiNormalChar"/>
+          <w:i/>
         </w:rPr>
       </w:pPr>
-    </w:p>
-    <w:p>
-      <w:pPr>
-        <w:pStyle w:val="SushiNormal"/>
-        <w:rPr>
-          <w:rStyle w:val="SushiNormalChar"/>
-        </w:rPr>
-      </w:pPr>
       <w:r>
         <w:rPr>
           <w:rStyle w:val="SushiSectionNumber"/>
         </w:rPr>
-        <w:t>5</w:t>
-      </w:r>
-      <w:r>
-        <w:rPr>
-          <w:rStyle w:val="SushiNormalChar"/>
-        </w:rPr>
-        <w:t xml:space="preserve"> </w:t>
-      </w:r>
-      <w:r>
-        <w:rPr>
-          <w:rStyle w:val="SushiNormalChar"/>
-        </w:rPr>
-        <w:t>T</w:t>
-      </w:r>
-      <w:r>
-        <w:rPr>
-          <w:rStyle w:val="SushiNormalChar"/>
-        </w:rPr>
-        <w:t xml:space="preserve">ry changing the program to display </w:t>
-      </w:r>
-      <w:r>
-        <w:rPr>
-          <w:rStyle w:val="SushiNormalChar"/>
-        </w:rPr>
-        <w:t>a smiley face instead of a grumpy face.</w:t>
-      </w:r>
-      <w:r>
-        <w:rPr>
-          <w:rStyle w:val="SushiNormalChar"/>
-        </w:rPr>
-        <w:t xml:space="preserve"> Good luck! </w:t>
+        <w:t>7</w:t>
+      </w:r>
+      <w:r>
+        <w:rPr>
+          <w:rStyle w:val="SushiNormalChar"/>
+        </w:rPr>
+        <w:t xml:space="preserve"> T</w:t>
+      </w:r>
+      <w:r>
+        <w:rPr>
+          <w:rStyle w:val="SushiNormalChar"/>
+        </w:rPr>
+        <w:t xml:space="preserve">ry changing the program </w:t>
+      </w:r>
+      <w:r>
+        <w:rPr>
+          <w:rStyle w:val="SushiNormalChar"/>
+        </w:rPr>
+        <w:t xml:space="preserve">so that the </w:t>
+      </w:r>
+      <w:proofErr w:type="spellStart"/>
+      <w:r>
+        <w:rPr>
+          <w:rStyle w:val="SushiNormalChar"/>
+        </w:rPr>
+        <w:t>coloured</w:t>
+      </w:r>
+      <w:proofErr w:type="spellEnd"/>
+      <w:r>
+        <w:rPr>
+          <w:rStyle w:val="SushiNormalChar"/>
+        </w:rPr>
+        <w:t xml:space="preserve"> lines are curved like a real rainbow</w:t>
+      </w:r>
+      <w:r>
+        <w:rPr>
+          <w:rStyle w:val="SushiNormalChar"/>
+        </w:rPr>
+        <w:t>.</w:t>
+      </w:r>
+      <w:r>
+        <w:rPr>
+          <w:rStyle w:val="SushiNormalChar"/>
+        </w:rPr>
+        <w:t xml:space="preserve"> Good luck</w:t>
+      </w:r>
+      <w:r>
+        <w:rPr>
+          <w:rStyle w:val="SushiNormalChar"/>
+        </w:rPr>
+        <w:t xml:space="preserve">! </w:t>
+      </w:r>
+      <w:r>
+        <w:rPr>
+          <w:rStyle w:val="SushiNormalChar"/>
+          <w:i/>
+        </w:rPr>
+        <w:t xml:space="preserve">(Hint: try changing the order of the variables in the </w:t>
+      </w:r>
+      <w:r>
+        <w:rPr>
+          <w:i/>
+        </w:rPr>
+        <w:t>image</w:t>
+      </w:r>
+      <w:r>
+        <w:rPr>
+          <w:rStyle w:val="SushiNormalChar"/>
+          <w:i/>
+        </w:rPr>
+        <w:t xml:space="preserve"> list</w:t>
+      </w:r>
+      <w:r>
+        <w:rPr>
+          <w:rStyle w:val="SushiNormalChar"/>
+          <w:i/>
+        </w:rPr>
+        <w:t>).</w:t>
       </w:r>
     </w:p>
     <w:sectPr>
-      <w:headerReference w:type="even" r:id="rId10"/>
-      <w:headerReference w:type="default" r:id="rId11"/>
-      <w:footerReference w:type="even" r:id="rId12"/>
-      <w:footerReference w:type="default" r:id="rId13"/>
-      <w:headerReference w:type="first" r:id="rId14"/>
-      <w:footerReference w:type="first" r:id="rId15"/>
+      <w:headerReference w:type="even" r:id="rId9"/>
+      <w:headerReference w:type="default" r:id="rId10"/>
+      <w:footerReference w:type="even" r:id="rId11"/>
+      <w:footerReference w:type="default" r:id="rId12"/>
+      <w:headerReference w:type="first" r:id="rId13"/>
+      <w:footerReference w:type="first" r:id="rId14"/>
       <w:pgSz w:w="11906" w:h="16838"/>
       <w:pgMar w:top="1440" w:right="1440" w:bottom="1027" w:left="1440" w:header="720" w:footer="0" w:gutter="0"/>
       <w:cols w:space="720"/>
@@ -2627,7 +3607,6 @@
     <w:pPr>
       <w:pStyle w:val="Header"/>
     </w:pPr>
-    <w:bookmarkStart w:id="0" w:name="_GoBack"/>
     <w:r>
       <w:rPr>
         <w:rFonts w:ascii="Calibri" w:eastAsia="Calibri" w:hAnsi="Calibri" w:cs="Calibri"/>
@@ -3641,7 +4620,6 @@
         </mc:Fallback>
       </mc:AlternateContent>
     </w:r>
-    <w:bookmarkEnd w:id="0"/>
   </w:p>
 </w:hdr>
 </file>
@@ -4049,7 +5027,7 @@
   <w:style w:type="paragraph" w:default="1" w:styleId="Normal">
     <w:name w:val="Normal"/>
     <w:qFormat/>
-    <w:rsid w:val="00AB7BB1"/>
+    <w:rsid w:val="00206C50"/>
     <w:pPr>
       <w:spacing w:after="0"/>
       <w:ind w:left="-188"/>
@@ -4400,6 +5378,7 @@
     <w:sig w:usb0="A10006FF" w:usb1="4000205B" w:usb2="00000010" w:usb3="00000000" w:csb0="0000019F" w:csb1="00000000"/>
   </w:font>
   <w:font w:name="Consolas">
+    <w:altName w:val="Consolas"/>
     <w:panose1 w:val="020B0609020204030204"/>
     <w:charset w:val="00"/>
     <w:family w:val="modern"/>
@@ -4439,6 +5418,8 @@
     <w:rsid w:val="006044E9"/>
     <w:rsid w:val="007136BD"/>
     <w:rsid w:val="007B03D8"/>
+    <w:rsid w:val="007F6051"/>
+    <w:rsid w:val="008625FA"/>
     <w:rsid w:val="00885C46"/>
     <w:rsid w:val="009227CF"/>
     <w:rsid w:val="00B6607E"/>
@@ -5180,7 +6161,7 @@
 </file>
 
 <file path=customXml/itemProps1.xml><?xml version="1.0" encoding="utf-8"?>
-<ds:datastoreItem xmlns:ds="http://schemas.openxmlformats.org/officeDocument/2006/customXml" ds:itemID="{D278A66A-0561-4020-87DF-6DDCA2151D1C}">
+<ds:datastoreItem xmlns:ds="http://schemas.openxmlformats.org/officeDocument/2006/customXml" ds:itemID="{3F84EAAB-F9C9-4B6B-A874-99A61D19E7C4}">
   <ds:schemaRefs>
     <ds:schemaRef ds:uri="http://schemas.openxmlformats.org/officeDocument/2006/bibliography"/>
   </ds:schemaRefs>

</xml_diff>